<commit_message>
Finalização do trabalho, retoques finais no código e elaboração do relatório
</commit_message>
<xml_diff>
--- a/Trabalho computacional EDO.docx
+++ b/Trabalho computacional EDO.docx
@@ -711,7 +711,21 @@
         <w:rPr>
           <w:rFonts w:ascii="Arial" w:eastAsiaTheme="minorEastAsia" w:hAnsi="Arial" w:cs="Arial"/>
         </w:rPr>
-        <w:t>fim de transformá-lo num sistema de EDOs de primeira ordem.</w:t>
+        <w:t xml:space="preserve">fim de transformá-lo num sistema de </w:t>
+      </w:r>
+      <w:proofErr w:type="spellStart"/>
+      <w:r>
+        <w:rPr>
+          <w:rFonts w:ascii="Arial" w:eastAsiaTheme="minorEastAsia" w:hAnsi="Arial" w:cs="Arial"/>
+        </w:rPr>
+        <w:t>EDOs</w:t>
+      </w:r>
+      <w:proofErr w:type="spellEnd"/>
+      <w:r>
+        <w:rPr>
+          <w:rFonts w:ascii="Arial" w:eastAsiaTheme="minorEastAsia" w:hAnsi="Arial" w:cs="Arial"/>
+        </w:rPr>
+        <w:t xml:space="preserve"> de primeira ordem.</w:t>
       </w:r>
     </w:p>
     <w:p>
@@ -1427,16 +1441,6 @@
           <w:rFonts w:ascii="Arial" w:eastAsiaTheme="minorEastAsia" w:hAnsi="Arial" w:cs="Arial"/>
         </w:rPr>
       </w:pPr>
-    </w:p>
-    <w:p>
-      <w:pPr>
-        <w:spacing w:line="360" w:lineRule="auto"/>
-        <w:ind w:firstLine="708"/>
-        <w:jc w:val="both"/>
-        <w:rPr>
-          <w:rFonts w:ascii="Arial" w:eastAsiaTheme="minorEastAsia" w:hAnsi="Arial" w:cs="Arial"/>
-        </w:rPr>
-      </w:pPr>
       <w:r>
         <w:rPr>
           <w:rFonts w:ascii="Arial" w:eastAsiaTheme="minorEastAsia" w:hAnsi="Arial" w:cs="Arial"/>
@@ -1639,6 +1643,15 @@
           </m:r>
         </m:oMath>
       </m:oMathPara>
+    </w:p>
+    <w:p>
+      <w:pPr>
+        <w:spacing w:line="360" w:lineRule="auto"/>
+        <w:ind w:firstLine="708"/>
+        <w:rPr>
+          <w:rFonts w:ascii="Arial" w:eastAsiaTheme="minorEastAsia" w:hAnsi="Arial" w:cs="Arial"/>
+        </w:rPr>
+      </w:pPr>
     </w:p>
     <w:p>
       <w:pPr>
@@ -4668,7 +4681,21 @@
         <w:rPr>
           <w:rFonts w:ascii="Arial" w:eastAsiaTheme="minorEastAsia" w:hAnsi="Arial" w:cs="Arial"/>
         </w:rPr>
-        <w:t>Feito toda essa discussão e trabalho algébrico, finalmente obtemos o sistema de EDOs de primeira ordem. Este sistema é formado pelas equações (</w:t>
+        <w:t xml:space="preserve">Feito toda essa discussão e trabalho algébrico, finalmente obtemos o sistema de </w:t>
+      </w:r>
+      <w:proofErr w:type="spellStart"/>
+      <w:r>
+        <w:rPr>
+          <w:rFonts w:ascii="Arial" w:eastAsiaTheme="minorEastAsia" w:hAnsi="Arial" w:cs="Arial"/>
+        </w:rPr>
+        <w:t>EDOs</w:t>
+      </w:r>
+      <w:proofErr w:type="spellEnd"/>
+      <w:r>
+        <w:rPr>
+          <w:rFonts w:ascii="Arial" w:eastAsiaTheme="minorEastAsia" w:hAnsi="Arial" w:cs="Arial"/>
+        </w:rPr>
+        <w:t xml:space="preserve"> de primeira ordem. Este sistema é formado pelas equações (</w:t>
       </w:r>
       <w:r>
         <w:rPr>
@@ -5206,7 +5233,25 @@
           <w:i/>
           <w:iCs/>
         </w:rPr>
-        <w:t>de EDOs de primeira ordem</w:t>
+        <w:t xml:space="preserve">de </w:t>
+      </w:r>
+      <w:proofErr w:type="spellStart"/>
+      <w:r>
+        <w:rPr>
+          <w:rFonts w:ascii="Arial" w:eastAsiaTheme="minorEastAsia" w:hAnsi="Arial" w:cs="Arial"/>
+          <w:i/>
+          <w:iCs/>
+        </w:rPr>
+        <w:t>EDOs</w:t>
+      </w:r>
+      <w:proofErr w:type="spellEnd"/>
+      <w:r>
+        <w:rPr>
+          <w:rFonts w:ascii="Arial" w:eastAsiaTheme="minorEastAsia" w:hAnsi="Arial" w:cs="Arial"/>
+          <w:i/>
+          <w:iCs/>
+        </w:rPr>
+        <w:t xml:space="preserve"> de primeira ordem</w:t>
       </w:r>
     </w:p>
     <w:p>
@@ -5390,31 +5435,15 @@
               </m:ctrlPr>
             </m:sSubPr>
             <m:e>
-              <m:bar>
-                <m:barPr>
-                  <m:pos m:val="top"/>
-                  <m:ctrlPr>
-                    <w:rPr>
-                      <w:rFonts w:ascii="Cambria Math" w:hAnsi="Cambria Math" w:cs="Arial"/>
-                      <w:i/>
-                      <w:color w:val="000000" w:themeColor="text1"/>
-                      <w:sz w:val="24"/>
-                      <w:szCs w:val="24"/>
-                    </w:rPr>
-                  </m:ctrlPr>
-                </m:barPr>
-                <m:e>
-                  <m:r>
-                    <w:rPr>
-                      <w:rFonts w:ascii="Cambria Math" w:hAnsi="Cambria Math" w:cs="Arial"/>
-                      <w:color w:val="000000" w:themeColor="text1"/>
-                      <w:sz w:val="24"/>
-                      <w:szCs w:val="24"/>
-                    </w:rPr>
-                    <m:t>y</m:t>
-                  </m:r>
-                </m:e>
-              </m:bar>
+              <m:r>
+                <w:rPr>
+                  <w:rFonts w:ascii="Cambria Math" w:hAnsi="Cambria Math" w:cs="Arial"/>
+                  <w:color w:val="000000" w:themeColor="text1"/>
+                  <w:sz w:val="24"/>
+                  <w:szCs w:val="24"/>
+                </w:rPr>
+                <m:t>y</m:t>
+              </m:r>
             </m:e>
             <m:sub>
               <m:r>
@@ -5635,15 +5664,31 @@
             </m:ctrlPr>
           </m:sSubPr>
           <m:e>
-            <m:r>
-              <w:rPr>
-                <w:rFonts w:ascii="Cambria Math" w:hAnsi="Cambria Math" w:cs="Arial"/>
-                <w:color w:val="000000" w:themeColor="text1"/>
-                <w:sz w:val="24"/>
-                <w:szCs w:val="24"/>
-              </w:rPr>
-              <m:t>y</m:t>
-            </m:r>
+            <m:bar>
+              <m:barPr>
+                <m:pos m:val="top"/>
+                <m:ctrlPr>
+                  <w:rPr>
+                    <w:rFonts w:ascii="Cambria Math" w:hAnsi="Cambria Math" w:cs="Arial"/>
+                    <w:i/>
+                    <w:color w:val="000000" w:themeColor="text1"/>
+                    <w:sz w:val="24"/>
+                    <w:szCs w:val="24"/>
+                  </w:rPr>
+                </m:ctrlPr>
+              </m:barPr>
+              <m:e>
+                <m:r>
+                  <w:rPr>
+                    <w:rFonts w:ascii="Cambria Math" w:hAnsi="Cambria Math" w:cs="Arial"/>
+                    <w:color w:val="000000" w:themeColor="text1"/>
+                    <w:sz w:val="24"/>
+                    <w:szCs w:val="24"/>
+                  </w:rPr>
+                  <m:t>y</m:t>
+                </m:r>
+              </m:e>
+            </m:bar>
           </m:e>
           <m:sub>
             <m:r>
@@ -5912,16 +5957,7 @@
                     <w:sz w:val="24"/>
                     <w:szCs w:val="24"/>
                   </w:rPr>
-                  <m:t>n</m:t>
-                </m:r>
-                <m:r>
-                  <w:rPr>
-                    <w:rFonts w:ascii="Cambria Math" w:hAnsi="Cambria Math" w:cs="Arial"/>
-                    <w:color w:val="000000" w:themeColor="text1"/>
-                    <w:sz w:val="24"/>
-                    <w:szCs w:val="24"/>
-                  </w:rPr>
-                  <m:t>+1</m:t>
+                  <m:t>n+1</m:t>
                 </m:r>
               </m:sub>
             </m:sSub>
@@ -5952,34 +5988,27 @@
                   <w:rPr>
                     <w:rFonts w:ascii="Cambria Math" w:hAnsi="Cambria Math" w:cs="Arial"/>
                     <w:i/>
+                    <w:sz w:val="24"/>
+                    <w:szCs w:val="24"/>
                   </w:rPr>
                 </m:ctrlPr>
               </m:sSubPr>
               <m:e>
-                <m:bar>
-                  <m:barPr>
-                    <m:pos m:val="top"/>
-                    <m:ctrlPr>
-                      <w:rPr>
-                        <w:rFonts w:ascii="Cambria Math" w:hAnsi="Cambria Math" w:cs="Arial"/>
-                        <w:i/>
-                      </w:rPr>
-                    </m:ctrlPr>
-                  </m:barPr>
-                  <m:e>
-                    <m:r>
-                      <w:rPr>
-                        <w:rFonts w:ascii="Cambria Math" w:hAnsi="Cambria Math" w:cs="Arial"/>
-                      </w:rPr>
-                      <m:t>y</m:t>
-                    </m:r>
-                  </m:e>
-                </m:bar>
+                <m:r>
+                  <w:rPr>
+                    <w:rFonts w:ascii="Cambria Math" w:hAnsi="Cambria Math" w:cs="Arial"/>
+                    <w:sz w:val="24"/>
+                    <w:szCs w:val="24"/>
+                  </w:rPr>
+                  <m:t>y</m:t>
+                </m:r>
               </m:e>
               <m:sub>
                 <m:r>
                   <w:rPr>
                     <w:rFonts w:ascii="Cambria Math" w:hAnsi="Cambria Math" w:cs="Arial"/>
+                    <w:sz w:val="24"/>
+                    <w:szCs w:val="24"/>
                   </w:rPr>
                   <m:t>n+1</m:t>
                 </m:r>
@@ -5988,6 +6017,8 @@
             <m:r>
               <w:rPr>
                 <w:rFonts w:ascii="Cambria Math" w:hAnsi="Cambria Math" w:cs="Arial"/>
+                <w:sz w:val="24"/>
+                <w:szCs w:val="24"/>
               </w:rPr>
               <m:t>)</m:t>
             </m:r>
@@ -6054,7 +6085,31 @@
         <w:rPr>
           <w:rFonts w:ascii="Arial" w:hAnsi="Arial" w:cs="Arial"/>
         </w:rPr>
-        <w:t>O corretor é uma aproximação inicial, feita pelo método de Euler. O preditor é um ajuste fino, feito pelo método trapezoidal implícito. Combinando a previsão do método de Euler com a correção do método trapezoidal implícito, obtemos</w:t>
+        <w:t xml:space="preserve">O </w:t>
+      </w:r>
+      <w:r>
+        <w:rPr>
+          <w:rFonts w:ascii="Arial" w:hAnsi="Arial" w:cs="Arial"/>
+        </w:rPr>
+        <w:t>preditor</w:t>
+      </w:r>
+      <w:r>
+        <w:rPr>
+          <w:rFonts w:ascii="Arial" w:hAnsi="Arial" w:cs="Arial"/>
+        </w:rPr>
+        <w:t xml:space="preserve"> é uma aproximação inicial, feita pelo método de Euler. O </w:t>
+      </w:r>
+      <w:r>
+        <w:rPr>
+          <w:rFonts w:ascii="Arial" w:hAnsi="Arial" w:cs="Arial"/>
+        </w:rPr>
+        <w:t>corretor</w:t>
+      </w:r>
+      <w:r>
+        <w:rPr>
+          <w:rFonts w:ascii="Arial" w:hAnsi="Arial" w:cs="Arial"/>
+        </w:rPr>
+        <w:t xml:space="preserve"> é um ajuste fino, feito pelo método trapezoidal implícito. Combinando a previsão do método de Euler com a correção do método trapezoidal implícito, obtemos</w:t>
       </w:r>
       <w:r>
         <w:rPr>
@@ -6070,29 +6125,45 @@
                 <w:rFonts w:ascii="Cambria Math" w:hAnsi="Cambria Math" w:cs="Arial"/>
                 <w:i/>
                 <w:color w:val="000000" w:themeColor="text1"/>
-                <w:sz w:val="24"/>
-                <w:szCs w:val="24"/>
+                <w:sz w:val="28"/>
+                <w:szCs w:val="28"/>
               </w:rPr>
             </m:ctrlPr>
           </m:sSubPr>
           <m:e>
-            <m:r>
-              <w:rPr>
-                <w:rFonts w:ascii="Cambria Math" w:hAnsi="Cambria Math" w:cs="Arial"/>
-                <w:color w:val="000000" w:themeColor="text1"/>
-                <w:sz w:val="24"/>
-                <w:szCs w:val="24"/>
-              </w:rPr>
-              <m:t>y</m:t>
-            </m:r>
+            <m:bar>
+              <m:barPr>
+                <m:pos m:val="top"/>
+                <m:ctrlPr>
+                  <w:rPr>
+                    <w:rFonts w:ascii="Cambria Math" w:hAnsi="Cambria Math" w:cs="Arial"/>
+                    <w:i/>
+                    <w:color w:val="000000" w:themeColor="text1"/>
+                    <w:sz w:val="28"/>
+                    <w:szCs w:val="28"/>
+                  </w:rPr>
+                </m:ctrlPr>
+              </m:barPr>
+              <m:e>
+                <m:r>
+                  <w:rPr>
+                    <w:rFonts w:ascii="Cambria Math" w:hAnsi="Cambria Math" w:cs="Arial"/>
+                    <w:color w:val="000000" w:themeColor="text1"/>
+                    <w:sz w:val="28"/>
+                    <w:szCs w:val="28"/>
+                  </w:rPr>
+                  <m:t>y</m:t>
+                </m:r>
+              </m:e>
+            </m:bar>
           </m:e>
           <m:sub>
             <m:r>
               <w:rPr>
                 <w:rFonts w:ascii="Cambria Math" w:hAnsi="Cambria Math" w:cs="Arial"/>
                 <w:color w:val="000000" w:themeColor="text1"/>
-                <w:sz w:val="24"/>
-                <w:szCs w:val="24"/>
+                <w:sz w:val="28"/>
+                <w:szCs w:val="28"/>
               </w:rPr>
               <m:t>n+1</m:t>
             </m:r>
@@ -6103,10 +6174,19 @@
         <w:rPr>
           <w:rFonts w:ascii="Arial" w:eastAsiaTheme="minorEastAsia" w:hAnsi="Arial" w:cs="Arial"/>
           <w:color w:val="000000" w:themeColor="text1"/>
+          <w:sz w:val="28"/>
+          <w:szCs w:val="28"/>
+        </w:rPr>
+        <w:t xml:space="preserve"> </w:t>
+      </w:r>
+      <w:r>
+        <w:rPr>
+          <w:rFonts w:ascii="Arial" w:eastAsiaTheme="minorEastAsia" w:hAnsi="Arial" w:cs="Arial"/>
+          <w:color w:val="000000" w:themeColor="text1"/>
           <w:sz w:val="24"/>
           <w:szCs w:val="24"/>
         </w:rPr>
-        <w:t xml:space="preserve"> , que </w:t>
+        <w:t xml:space="preserve">, que </w:t>
       </w:r>
       <w:r>
         <w:rPr>
@@ -7027,7 +7107,25 @@
           <w:i/>
           <w:iCs/>
         </w:rPr>
-        <w:t>Sistema [2] de EDOs de primeira ordem</w:t>
+        <w:t xml:space="preserve">Sistema [2] de </w:t>
+      </w:r>
+      <w:proofErr w:type="spellStart"/>
+      <w:r>
+        <w:rPr>
+          <w:rFonts w:ascii="Arial" w:eastAsiaTheme="minorEastAsia" w:hAnsi="Arial" w:cs="Arial"/>
+          <w:i/>
+          <w:iCs/>
+        </w:rPr>
+        <w:t>EDOs</w:t>
+      </w:r>
+      <w:proofErr w:type="spellEnd"/>
+      <w:r>
+        <w:rPr>
+          <w:rFonts w:ascii="Arial" w:eastAsiaTheme="minorEastAsia" w:hAnsi="Arial" w:cs="Arial"/>
+          <w:i/>
+          <w:iCs/>
+        </w:rPr>
+        <w:t xml:space="preserve"> de primeira ordem</w:t>
       </w:r>
     </w:p>
     <w:p>
@@ -7066,7 +7164,37 @@
         <w:rPr>
           <w:rFonts w:ascii="Arial" w:eastAsiaTheme="minorEastAsia" w:hAnsi="Arial" w:cs="Arial"/>
         </w:rPr>
-        <w:t>, posso escrever as seguintes equações para os preditores e corretores:</w:t>
+        <w:t>, posso escrever as seguintes equações para os preditores e corretores</w:t>
+      </w:r>
+      <w:r>
+        <w:rPr>
+          <w:rFonts w:ascii="Arial" w:eastAsiaTheme="minorEastAsia" w:hAnsi="Arial" w:cs="Arial"/>
+        </w:rPr>
+        <w:t xml:space="preserve"> </w:t>
+      </w:r>
+      <w:r>
+        <w:rPr>
+          <w:rFonts w:ascii="Arial" w:eastAsiaTheme="minorEastAsia" w:hAnsi="Arial" w:cs="Arial"/>
+        </w:rPr>
+        <w:t>(</w:t>
+      </w:r>
+      <w:r>
+        <w:rPr>
+          <w:rFonts w:ascii="Arial" w:eastAsiaTheme="minorEastAsia" w:hAnsi="Arial" w:cs="Arial"/>
+        </w:rPr>
+        <w:t>o</w:t>
+      </w:r>
+      <w:r>
+        <w:rPr>
+          <w:rFonts w:ascii="Arial" w:eastAsiaTheme="minorEastAsia" w:hAnsi="Arial" w:cs="Arial"/>
+        </w:rPr>
+        <w:t>s corretores possuem uma barra em cima)</w:t>
+      </w:r>
+      <w:r>
+        <w:rPr>
+          <w:rFonts w:ascii="Arial" w:eastAsiaTheme="minorEastAsia" w:hAnsi="Arial" w:cs="Arial"/>
+        </w:rPr>
+        <w:t>:</w:t>
       </w:r>
     </w:p>
     <w:p>
@@ -7093,13 +7221,14 @@
           <w:rFonts w:ascii="Arial" w:hAnsi="Arial" w:cs="Arial"/>
           <w:color w:val="000000"/>
         </w:rPr>
-        <w:t xml:space="preserve">Os preditores: </w:t>
-      </w:r>
-      <w:r>
-        <w:rPr>
-          <w:rFonts w:ascii="Arial" w:eastAsiaTheme="minorEastAsia" w:hAnsi="Arial" w:cs="Arial"/>
-        </w:rPr>
-        <w:tab/>
+        <w:t>Os preditores</w:t>
+      </w:r>
+      <w:r>
+        <w:rPr>
+          <w:rFonts w:ascii="Arial" w:hAnsi="Arial" w:cs="Arial"/>
+          <w:color w:val="000000"/>
+        </w:rPr>
+        <w:t>:</w:t>
       </w:r>
       <w:r>
         <w:rPr>
@@ -7129,29 +7258,14 @@
               </m:ctrlPr>
             </m:sSubPr>
             <m:e>
-              <m:bar>
-                <m:barPr>
-                  <m:pos m:val="top"/>
-                  <m:ctrlPr>
-                    <w:rPr>
-                      <w:rFonts w:ascii="Cambria Math" w:eastAsiaTheme="minorEastAsia" w:hAnsi="Cambria Math" w:cs="Arial"/>
-                      <w:i/>
-                      <w:sz w:val="28"/>
-                      <w:szCs w:val="28"/>
-                    </w:rPr>
-                  </m:ctrlPr>
-                </m:barPr>
-                <m:e>
-                  <m:r>
-                    <w:rPr>
-                      <w:rFonts w:ascii="Cambria Math" w:eastAsiaTheme="minorEastAsia" w:hAnsi="Cambria Math" w:cs="Arial"/>
-                      <w:sz w:val="28"/>
-                      <w:szCs w:val="28"/>
-                    </w:rPr>
-                    <m:t>T</m:t>
-                  </m:r>
-                </m:e>
-              </m:bar>
+              <m:r>
+                <w:rPr>
+                  <w:rFonts w:ascii="Cambria Math" w:eastAsiaTheme="minorEastAsia" w:hAnsi="Cambria Math" w:cs="Arial"/>
+                  <w:sz w:val="28"/>
+                  <w:szCs w:val="28"/>
+                </w:rPr>
+                <m:t>T</m:t>
+              </m:r>
             </m:e>
             <m:sub>
               <m:r>
@@ -7280,29 +7394,14 @@
               </m:ctrlPr>
             </m:sSubPr>
             <m:e>
-              <m:bar>
-                <m:barPr>
-                  <m:pos m:val="top"/>
-                  <m:ctrlPr>
-                    <w:rPr>
-                      <w:rFonts w:ascii="Cambria Math" w:eastAsiaTheme="minorEastAsia" w:hAnsi="Cambria Math" w:cs="Arial"/>
-                      <w:i/>
-                      <w:sz w:val="28"/>
-                      <w:szCs w:val="28"/>
-                    </w:rPr>
-                  </m:ctrlPr>
-                </m:barPr>
-                <m:e>
-                  <m:r>
-                    <w:rPr>
-                      <w:rFonts w:ascii="Cambria Math" w:eastAsiaTheme="minorEastAsia" w:hAnsi="Cambria Math" w:cs="Arial"/>
-                      <w:sz w:val="28"/>
-                      <w:szCs w:val="28"/>
-                    </w:rPr>
-                    <m:t>u</m:t>
-                  </m:r>
-                </m:e>
-              </m:bar>
+              <m:r>
+                <w:rPr>
+                  <w:rFonts w:ascii="Cambria Math" w:eastAsiaTheme="minorEastAsia" w:hAnsi="Cambria Math" w:cs="Arial"/>
+                  <w:sz w:val="28"/>
+                  <w:szCs w:val="28"/>
+                </w:rPr>
+                <m:t>u</m:t>
+              </m:r>
             </m:e>
             <m:sub>
               <m:r>
@@ -7411,14 +7510,6 @@
               </m:r>
             </m:sub>
           </m:sSub>
-          <m:r>
-            <w:rPr>
-              <w:rFonts w:ascii="Cambria Math" w:eastAsiaTheme="minorEastAsia" w:hAnsi="Cambria Math" w:cs="Arial"/>
-              <w:sz w:val="28"/>
-              <w:szCs w:val="28"/>
-            </w:rPr>
-            <m:t xml:space="preserve">* </m:t>
-          </m:r>
           <m:sSub>
             <m:sSubPr>
               <m:ctrlPr>
@@ -7487,29 +7578,14 @@
               </m:ctrlPr>
             </m:sSubPr>
             <m:e>
-              <m:bar>
-                <m:barPr>
-                  <m:pos m:val="top"/>
-                  <m:ctrlPr>
-                    <w:rPr>
-                      <w:rFonts w:ascii="Cambria Math" w:eastAsiaTheme="minorEastAsia" w:hAnsi="Cambria Math" w:cs="Arial"/>
-                      <w:i/>
-                      <w:sz w:val="28"/>
-                      <w:szCs w:val="28"/>
-                    </w:rPr>
-                  </m:ctrlPr>
-                </m:barPr>
-                <m:e>
-                  <m:r>
-                    <w:rPr>
-                      <w:rFonts w:ascii="Cambria Math" w:eastAsiaTheme="minorEastAsia" w:hAnsi="Cambria Math" w:cs="Arial"/>
-                      <w:sz w:val="28"/>
-                      <w:szCs w:val="28"/>
-                    </w:rPr>
-                    <m:t>v</m:t>
-                  </m:r>
-                </m:e>
-              </m:bar>
+              <m:r>
+                <w:rPr>
+                  <w:rFonts w:ascii="Cambria Math" w:eastAsiaTheme="minorEastAsia" w:hAnsi="Cambria Math" w:cs="Arial"/>
+                  <w:sz w:val="28"/>
+                  <w:szCs w:val="28"/>
+                </w:rPr>
+                <m:t>v</m:t>
+              </m:r>
             </m:e>
             <m:sub>
               <m:r>
@@ -7608,7 +7684,7 @@
               <w:sz w:val="28"/>
               <w:szCs w:val="28"/>
             </w:rPr>
-            <m:t xml:space="preserve">* </m:t>
+            <m:t xml:space="preserve"> </m:t>
           </m:r>
           <m:sSub>
             <m:sSubPr>
@@ -7660,6 +7736,220 @@
           </m:r>
         </m:oMath>
       </m:oMathPara>
+    </w:p>
+    <w:p>
+      <w:pPr>
+        <w:spacing w:line="360" w:lineRule="auto"/>
+        <w:ind w:firstLine="708"/>
+        <w:jc w:val="both"/>
+        <w:rPr>
+          <w:rFonts w:ascii="Arial" w:eastAsiaTheme="minorEastAsia" w:hAnsi="Arial" w:cs="Arial"/>
+          <w:sz w:val="28"/>
+          <w:szCs w:val="28"/>
+        </w:rPr>
+      </w:pPr>
+      <m:oMathPara>
+        <m:oMath>
+          <m:sSub>
+            <m:sSubPr>
+              <m:ctrlPr>
+                <w:rPr>
+                  <w:rFonts w:ascii="Cambria Math" w:eastAsiaTheme="minorEastAsia" w:hAnsi="Cambria Math" w:cs="Arial"/>
+                  <w:i/>
+                  <w:sz w:val="28"/>
+                  <w:szCs w:val="28"/>
+                </w:rPr>
+              </m:ctrlPr>
+            </m:sSubPr>
+            <m:e>
+              <m:r>
+                <w:rPr>
+                  <w:rFonts w:ascii="Cambria Math" w:eastAsiaTheme="minorEastAsia" w:hAnsi="Cambria Math" w:cs="Arial"/>
+                  <w:sz w:val="28"/>
+                  <w:szCs w:val="28"/>
+                </w:rPr>
+                <m:t>x</m:t>
+              </m:r>
+            </m:e>
+            <m:sub>
+              <m:r>
+                <w:rPr>
+                  <w:rFonts w:ascii="Cambria Math" w:eastAsiaTheme="minorEastAsia" w:hAnsi="Cambria Math" w:cs="Arial"/>
+                  <w:sz w:val="28"/>
+                  <w:szCs w:val="28"/>
+                </w:rPr>
+                <m:t>n</m:t>
+              </m:r>
+              <m:r>
+                <w:rPr>
+                  <w:rFonts w:ascii="Cambria Math" w:eastAsiaTheme="minorEastAsia" w:hAnsi="Cambria Math" w:cs="Arial"/>
+                  <w:sz w:val="28"/>
+                  <w:szCs w:val="28"/>
+                </w:rPr>
+                <m:t>+1</m:t>
+              </m:r>
+            </m:sub>
+          </m:sSub>
+          <m:r>
+            <w:rPr>
+              <w:rFonts w:ascii="Cambria Math" w:eastAsiaTheme="minorEastAsia" w:hAnsi="Cambria Math" w:cs="Arial"/>
+              <w:sz w:val="28"/>
+              <w:szCs w:val="28"/>
+            </w:rPr>
+            <m:t>=</m:t>
+          </m:r>
+          <m:sSub>
+            <m:sSubPr>
+              <m:ctrlPr>
+                <w:rPr>
+                  <w:rFonts w:ascii="Cambria Math" w:eastAsiaTheme="minorEastAsia" w:hAnsi="Cambria Math" w:cs="Arial"/>
+                  <w:i/>
+                  <w:sz w:val="28"/>
+                  <w:szCs w:val="28"/>
+                </w:rPr>
+              </m:ctrlPr>
+            </m:sSubPr>
+            <m:e>
+              <m:r>
+                <w:rPr>
+                  <w:rFonts w:ascii="Cambria Math" w:eastAsiaTheme="minorEastAsia" w:hAnsi="Cambria Math" w:cs="Arial"/>
+                  <w:sz w:val="28"/>
+                  <w:szCs w:val="28"/>
+                </w:rPr>
+                <m:t>u</m:t>
+              </m:r>
+            </m:e>
+            <m:sub>
+              <m:r>
+                <w:rPr>
+                  <w:rFonts w:ascii="Cambria Math" w:eastAsiaTheme="minorEastAsia" w:hAnsi="Cambria Math" w:cs="Arial"/>
+                  <w:sz w:val="28"/>
+                  <w:szCs w:val="28"/>
+                </w:rPr>
+                <m:t>n</m:t>
+              </m:r>
+              <m:r>
+                <w:rPr>
+                  <w:rFonts w:ascii="Cambria Math" w:eastAsiaTheme="minorEastAsia" w:hAnsi="Cambria Math" w:cs="Arial"/>
+                  <w:sz w:val="28"/>
+                  <w:szCs w:val="28"/>
+                </w:rPr>
+                <m:t>+1</m:t>
+              </m:r>
+            </m:sub>
+          </m:sSub>
+        </m:oMath>
+      </m:oMathPara>
+    </w:p>
+    <w:p>
+      <w:pPr>
+        <w:spacing w:line="360" w:lineRule="auto"/>
+        <w:ind w:firstLine="708"/>
+        <w:jc w:val="both"/>
+        <w:rPr>
+          <w:rFonts w:ascii="Arial" w:eastAsiaTheme="minorEastAsia" w:hAnsi="Arial" w:cs="Arial"/>
+          <w:sz w:val="28"/>
+          <w:szCs w:val="28"/>
+        </w:rPr>
+      </w:pPr>
+      <m:oMathPara>
+        <m:oMath>
+          <m:sSub>
+            <m:sSubPr>
+              <m:ctrlPr>
+                <w:rPr>
+                  <w:rFonts w:ascii="Cambria Math" w:eastAsiaTheme="minorEastAsia" w:hAnsi="Cambria Math" w:cs="Arial"/>
+                  <w:i/>
+                  <w:sz w:val="28"/>
+                  <w:szCs w:val="28"/>
+                </w:rPr>
+              </m:ctrlPr>
+            </m:sSubPr>
+            <m:e>
+              <m:r>
+                <w:rPr>
+                  <w:rFonts w:ascii="Cambria Math" w:eastAsiaTheme="minorEastAsia" w:hAnsi="Cambria Math" w:cs="Arial"/>
+                  <w:sz w:val="28"/>
+                  <w:szCs w:val="28"/>
+                </w:rPr>
+                <m:t>y</m:t>
+              </m:r>
+            </m:e>
+            <m:sub>
+              <m:r>
+                <w:rPr>
+                  <w:rFonts w:ascii="Cambria Math" w:eastAsiaTheme="minorEastAsia" w:hAnsi="Cambria Math" w:cs="Arial"/>
+                  <w:sz w:val="28"/>
+                  <w:szCs w:val="28"/>
+                </w:rPr>
+                <m:t>n+1</m:t>
+              </m:r>
+            </m:sub>
+          </m:sSub>
+          <m:r>
+            <w:rPr>
+              <w:rFonts w:ascii="Cambria Math" w:eastAsiaTheme="minorEastAsia" w:hAnsi="Cambria Math" w:cs="Arial"/>
+              <w:sz w:val="28"/>
+              <w:szCs w:val="28"/>
+            </w:rPr>
+            <m:t>=</m:t>
+          </m:r>
+          <m:sSub>
+            <m:sSubPr>
+              <m:ctrlPr>
+                <w:rPr>
+                  <w:rFonts w:ascii="Cambria Math" w:eastAsiaTheme="minorEastAsia" w:hAnsi="Cambria Math" w:cs="Arial"/>
+                  <w:i/>
+                  <w:sz w:val="28"/>
+                  <w:szCs w:val="28"/>
+                </w:rPr>
+              </m:ctrlPr>
+            </m:sSubPr>
+            <m:e>
+              <m:r>
+                <w:rPr>
+                  <w:rFonts w:ascii="Cambria Math" w:eastAsiaTheme="minorEastAsia" w:hAnsi="Cambria Math" w:cs="Arial"/>
+                  <w:sz w:val="28"/>
+                  <w:szCs w:val="28"/>
+                </w:rPr>
+                <m:t>v</m:t>
+              </m:r>
+            </m:e>
+            <m:sub>
+              <m:r>
+                <w:rPr>
+                  <w:rFonts w:ascii="Cambria Math" w:eastAsiaTheme="minorEastAsia" w:hAnsi="Cambria Math" w:cs="Arial"/>
+                  <w:sz w:val="28"/>
+                  <w:szCs w:val="28"/>
+                </w:rPr>
+                <m:t>n+1</m:t>
+              </m:r>
+            </m:sub>
+          </m:sSub>
+        </m:oMath>
+      </m:oMathPara>
+    </w:p>
+    <w:p>
+      <w:pPr>
+        <w:spacing w:line="360" w:lineRule="auto"/>
+        <w:ind w:firstLine="708"/>
+        <w:jc w:val="both"/>
+        <w:rPr>
+          <w:rFonts w:ascii="Arial" w:eastAsiaTheme="minorEastAsia" w:hAnsi="Arial" w:cs="Arial"/>
+        </w:rPr>
+      </w:pPr>
+      <w:r>
+        <w:rPr>
+          <w:rFonts w:ascii="Arial" w:eastAsiaTheme="minorEastAsia" w:hAnsi="Arial" w:cs="Arial"/>
+        </w:rPr>
+        <w:t>Os corretores</w:t>
+      </w:r>
+      <w:r>
+        <w:rPr>
+          <w:rFonts w:ascii="Arial" w:eastAsiaTheme="minorEastAsia" w:hAnsi="Arial" w:cs="Arial"/>
+        </w:rPr>
+        <w:t xml:space="preserve">: </w:t>
+      </w:r>
     </w:p>
     <w:p>
       <w:pPr>
@@ -7709,451 +7999,6 @@
                   </m:r>
                 </m:e>
               </m:bar>
-            </m:e>
-            <m:sub>
-              <m:r>
-                <w:rPr>
-                  <w:rFonts w:ascii="Cambria Math" w:eastAsiaTheme="minorEastAsia" w:hAnsi="Cambria Math" w:cs="Arial"/>
-                  <w:sz w:val="28"/>
-                  <w:szCs w:val="28"/>
-                </w:rPr>
-                <m:t>n</m:t>
-              </m:r>
-              <m:r>
-                <w:rPr>
-                  <w:rFonts w:ascii="Cambria Math" w:eastAsiaTheme="minorEastAsia" w:hAnsi="Cambria Math" w:cs="Arial"/>
-                  <w:sz w:val="28"/>
-                  <w:szCs w:val="28"/>
-                </w:rPr>
-                <m:t>+1</m:t>
-              </m:r>
-            </m:sub>
-          </m:sSub>
-          <m:r>
-            <w:rPr>
-              <w:rFonts w:ascii="Cambria Math" w:eastAsiaTheme="minorEastAsia" w:hAnsi="Cambria Math" w:cs="Arial"/>
-              <w:sz w:val="28"/>
-              <w:szCs w:val="28"/>
-            </w:rPr>
-            <m:t>=</m:t>
-          </m:r>
-          <m:sSub>
-            <m:sSubPr>
-              <m:ctrlPr>
-                <w:rPr>
-                  <w:rFonts w:ascii="Cambria Math" w:eastAsiaTheme="minorEastAsia" w:hAnsi="Cambria Math" w:cs="Arial"/>
-                  <w:i/>
-                  <w:sz w:val="28"/>
-                  <w:szCs w:val="28"/>
-                </w:rPr>
-              </m:ctrlPr>
-            </m:sSubPr>
-            <m:e>
-              <m:r>
-                <w:rPr>
-                  <w:rFonts w:ascii="Cambria Math" w:eastAsiaTheme="minorEastAsia" w:hAnsi="Cambria Math" w:cs="Arial"/>
-                  <w:sz w:val="28"/>
-                  <w:szCs w:val="28"/>
-                </w:rPr>
-                <m:t>u</m:t>
-              </m:r>
-            </m:e>
-            <m:sub>
-              <m:r>
-                <w:rPr>
-                  <w:rFonts w:ascii="Cambria Math" w:eastAsiaTheme="minorEastAsia" w:hAnsi="Cambria Math" w:cs="Arial"/>
-                  <w:sz w:val="28"/>
-                  <w:szCs w:val="28"/>
-                </w:rPr>
-                <m:t>n</m:t>
-              </m:r>
-              <m:r>
-                <w:rPr>
-                  <w:rFonts w:ascii="Cambria Math" w:eastAsiaTheme="minorEastAsia" w:hAnsi="Cambria Math" w:cs="Arial"/>
-                  <w:sz w:val="28"/>
-                  <w:szCs w:val="28"/>
-                </w:rPr>
-                <m:t>+1</m:t>
-              </m:r>
-            </m:sub>
-          </m:sSub>
-        </m:oMath>
-      </m:oMathPara>
-    </w:p>
-    <w:p>
-      <w:pPr>
-        <w:spacing w:line="360" w:lineRule="auto"/>
-        <w:ind w:firstLine="708"/>
-        <w:jc w:val="both"/>
-        <w:rPr>
-          <w:rFonts w:ascii="Arial" w:eastAsiaTheme="minorEastAsia" w:hAnsi="Arial" w:cs="Arial"/>
-          <w:sz w:val="28"/>
-          <w:szCs w:val="28"/>
-        </w:rPr>
-      </w:pPr>
-      <m:oMathPara>
-        <m:oMath>
-          <m:sSub>
-            <m:sSubPr>
-              <m:ctrlPr>
-                <w:rPr>
-                  <w:rFonts w:ascii="Cambria Math" w:eastAsiaTheme="minorEastAsia" w:hAnsi="Cambria Math" w:cs="Arial"/>
-                  <w:i/>
-                  <w:sz w:val="28"/>
-                  <w:szCs w:val="28"/>
-                </w:rPr>
-              </m:ctrlPr>
-            </m:sSubPr>
-            <m:e>
-              <m:bar>
-                <m:barPr>
-                  <m:pos m:val="top"/>
-                  <m:ctrlPr>
-                    <w:rPr>
-                      <w:rFonts w:ascii="Cambria Math" w:eastAsiaTheme="minorEastAsia" w:hAnsi="Cambria Math" w:cs="Arial"/>
-                      <w:i/>
-                      <w:sz w:val="28"/>
-                      <w:szCs w:val="28"/>
-                    </w:rPr>
-                  </m:ctrlPr>
-                </m:barPr>
-                <m:e>
-                  <m:r>
-                    <w:rPr>
-                      <w:rFonts w:ascii="Cambria Math" w:eastAsiaTheme="minorEastAsia" w:hAnsi="Cambria Math" w:cs="Arial"/>
-                      <w:sz w:val="28"/>
-                      <w:szCs w:val="28"/>
-                    </w:rPr>
-                    <m:t>y</m:t>
-                  </m:r>
-                </m:e>
-              </m:bar>
-            </m:e>
-            <m:sub>
-              <m:r>
-                <w:rPr>
-                  <w:rFonts w:ascii="Cambria Math" w:eastAsiaTheme="minorEastAsia" w:hAnsi="Cambria Math" w:cs="Arial"/>
-                  <w:sz w:val="28"/>
-                  <w:szCs w:val="28"/>
-                </w:rPr>
-                <m:t>n+1</m:t>
-              </m:r>
-            </m:sub>
-          </m:sSub>
-          <m:r>
-            <w:rPr>
-              <w:rFonts w:ascii="Cambria Math" w:eastAsiaTheme="minorEastAsia" w:hAnsi="Cambria Math" w:cs="Arial"/>
-              <w:sz w:val="28"/>
-              <w:szCs w:val="28"/>
-            </w:rPr>
-            <m:t>=</m:t>
-          </m:r>
-          <m:sSub>
-            <m:sSubPr>
-              <m:ctrlPr>
-                <w:rPr>
-                  <w:rFonts w:ascii="Cambria Math" w:eastAsiaTheme="minorEastAsia" w:hAnsi="Cambria Math" w:cs="Arial"/>
-                  <w:i/>
-                  <w:sz w:val="28"/>
-                  <w:szCs w:val="28"/>
-                </w:rPr>
-              </m:ctrlPr>
-            </m:sSubPr>
-            <m:e>
-              <m:r>
-                <w:rPr>
-                  <w:rFonts w:ascii="Cambria Math" w:eastAsiaTheme="minorEastAsia" w:hAnsi="Cambria Math" w:cs="Arial"/>
-                  <w:sz w:val="28"/>
-                  <w:szCs w:val="28"/>
-                </w:rPr>
-                <m:t>v</m:t>
-              </m:r>
-            </m:e>
-            <m:sub>
-              <m:r>
-                <w:rPr>
-                  <w:rFonts w:ascii="Cambria Math" w:eastAsiaTheme="minorEastAsia" w:hAnsi="Cambria Math" w:cs="Arial"/>
-                  <w:sz w:val="28"/>
-                  <w:szCs w:val="28"/>
-                </w:rPr>
-                <m:t>n+1</m:t>
-              </m:r>
-            </m:sub>
-          </m:sSub>
-        </m:oMath>
-      </m:oMathPara>
-    </w:p>
-    <w:p>
-      <w:pPr>
-        <w:spacing w:line="360" w:lineRule="auto"/>
-        <w:ind w:firstLine="708"/>
-        <w:jc w:val="both"/>
-        <w:rPr>
-          <w:rFonts w:ascii="Arial" w:eastAsiaTheme="minorEastAsia" w:hAnsi="Arial" w:cs="Arial"/>
-        </w:rPr>
-      </w:pPr>
-      <w:r>
-        <w:rPr>
-          <w:rFonts w:ascii="Arial" w:eastAsiaTheme="minorEastAsia" w:hAnsi="Arial" w:cs="Arial"/>
-        </w:rPr>
-        <w:t>Os corretores</w:t>
-      </w:r>
-    </w:p>
-    <w:p>
-      <w:pPr>
-        <w:autoSpaceDE w:val="0"/>
-        <w:autoSpaceDN w:val="0"/>
-        <w:adjustRightInd w:val="0"/>
-        <w:spacing w:after="0" w:line="240" w:lineRule="auto"/>
-        <w:rPr>
-          <w:rFonts w:ascii="Courier New" w:hAnsi="Courier New" w:cs="Courier New"/>
-          <w:sz w:val="24"/>
-          <w:szCs w:val="24"/>
-        </w:rPr>
-      </w:pPr>
-      <w:r>
-        <w:rPr>
-          <w:rFonts w:ascii="Courier New" w:hAnsi="Courier New" w:cs="Courier New"/>
-          <w:color w:val="000000"/>
-          <w:sz w:val="20"/>
-          <w:szCs w:val="20"/>
-        </w:rPr>
-        <w:t>corret_x(n+1) = corret_x(n) + (h/</w:t>
-      </w:r>
-      <w:proofErr w:type="gramStart"/>
-      <w:r>
-        <w:rPr>
-          <w:rFonts w:ascii="Courier New" w:hAnsi="Courier New" w:cs="Courier New"/>
-          <w:color w:val="000000"/>
-          <w:sz w:val="20"/>
-          <w:szCs w:val="20"/>
-        </w:rPr>
-        <w:t>2)*</w:t>
-      </w:r>
-      <w:proofErr w:type="gramEnd"/>
-      <w:r>
-        <w:rPr>
-          <w:rFonts w:ascii="Courier New" w:hAnsi="Courier New" w:cs="Courier New"/>
-          <w:color w:val="000000"/>
-          <w:sz w:val="20"/>
-          <w:szCs w:val="20"/>
-        </w:rPr>
-        <w:t>(pred_x(n) + pred_x(n+1));</w:t>
-      </w:r>
-    </w:p>
-    <w:p>
-      <w:pPr>
-        <w:autoSpaceDE w:val="0"/>
-        <w:autoSpaceDN w:val="0"/>
-        <w:adjustRightInd w:val="0"/>
-        <w:spacing w:after="0" w:line="240" w:lineRule="auto"/>
-        <w:rPr>
-          <w:rFonts w:ascii="Courier New" w:hAnsi="Courier New" w:cs="Courier New"/>
-          <w:sz w:val="24"/>
-          <w:szCs w:val="24"/>
-        </w:rPr>
-      </w:pPr>
-      <w:r>
-        <w:rPr>
-          <w:rFonts w:ascii="Courier New" w:hAnsi="Courier New" w:cs="Courier New"/>
-          <w:color w:val="000000"/>
-          <w:sz w:val="20"/>
-          <w:szCs w:val="20"/>
-        </w:rPr>
-        <w:t xml:space="preserve">        corret_y(n+1) = corret_y(n) + (h/</w:t>
-      </w:r>
-      <w:proofErr w:type="gramStart"/>
-      <w:r>
-        <w:rPr>
-          <w:rFonts w:ascii="Courier New" w:hAnsi="Courier New" w:cs="Courier New"/>
-          <w:color w:val="000000"/>
-          <w:sz w:val="20"/>
-          <w:szCs w:val="20"/>
-        </w:rPr>
-        <w:t>2)*</w:t>
-      </w:r>
-      <w:proofErr w:type="gramEnd"/>
-      <w:r>
-        <w:rPr>
-          <w:rFonts w:ascii="Courier New" w:hAnsi="Courier New" w:cs="Courier New"/>
-          <w:color w:val="000000"/>
-          <w:sz w:val="20"/>
-          <w:szCs w:val="20"/>
-        </w:rPr>
-        <w:t xml:space="preserve">(pred_y(n) + pred_y(n+1));  </w:t>
-      </w:r>
-    </w:p>
-    <w:p>
-      <w:pPr>
-        <w:autoSpaceDE w:val="0"/>
-        <w:autoSpaceDN w:val="0"/>
-        <w:adjustRightInd w:val="0"/>
-        <w:spacing w:after="0" w:line="240" w:lineRule="auto"/>
-        <w:rPr>
-          <w:rFonts w:ascii="Courier New" w:hAnsi="Courier New" w:cs="Courier New"/>
-          <w:sz w:val="24"/>
-          <w:szCs w:val="24"/>
-        </w:rPr>
-      </w:pPr>
-      <w:r>
-        <w:rPr>
-          <w:rFonts w:ascii="Courier New" w:hAnsi="Courier New" w:cs="Courier New"/>
-          <w:color w:val="000000"/>
-          <w:sz w:val="20"/>
-          <w:szCs w:val="20"/>
-        </w:rPr>
-        <w:t xml:space="preserve">        corret_T(n+1) = corret_T(n) + (h/</w:t>
-      </w:r>
-      <w:proofErr w:type="gramStart"/>
-      <w:r>
-        <w:rPr>
-          <w:rFonts w:ascii="Courier New" w:hAnsi="Courier New" w:cs="Courier New"/>
-          <w:color w:val="000000"/>
-          <w:sz w:val="20"/>
-          <w:szCs w:val="20"/>
-        </w:rPr>
-        <w:t>2)*</w:t>
-      </w:r>
-      <w:proofErr w:type="gramEnd"/>
-      <w:r>
-        <w:rPr>
-          <w:rFonts w:ascii="Courier New" w:hAnsi="Courier New" w:cs="Courier New"/>
-          <w:color w:val="000000"/>
-          <w:sz w:val="20"/>
-          <w:szCs w:val="20"/>
-        </w:rPr>
-        <w:t>(3*g*pred_v(n) + 3*g*pred_v(n+1));</w:t>
-      </w:r>
-    </w:p>
-    <w:p>
-      <w:pPr>
-        <w:autoSpaceDE w:val="0"/>
-        <w:autoSpaceDN w:val="0"/>
-        <w:adjustRightInd w:val="0"/>
-        <w:spacing w:after="0" w:line="240" w:lineRule="auto"/>
-        <w:rPr>
-          <w:rFonts w:ascii="Courier New" w:hAnsi="Courier New" w:cs="Courier New"/>
-          <w:sz w:val="24"/>
-          <w:szCs w:val="24"/>
-        </w:rPr>
-      </w:pPr>
-      <w:r>
-        <w:rPr>
-          <w:rFonts w:ascii="Courier New" w:hAnsi="Courier New" w:cs="Courier New"/>
-          <w:color w:val="000000"/>
-          <w:sz w:val="20"/>
-          <w:szCs w:val="20"/>
-        </w:rPr>
-        <w:t xml:space="preserve">        corret_u(n+1) = corret_u(n) + (h/</w:t>
-      </w:r>
-      <w:proofErr w:type="gramStart"/>
-      <w:r>
-        <w:rPr>
-          <w:rFonts w:ascii="Courier New" w:hAnsi="Courier New" w:cs="Courier New"/>
-          <w:color w:val="000000"/>
-          <w:sz w:val="20"/>
-          <w:szCs w:val="20"/>
-        </w:rPr>
-        <w:t>2)*</w:t>
-      </w:r>
-      <w:proofErr w:type="gramEnd"/>
-      <w:r>
-        <w:rPr>
-          <w:rFonts w:ascii="Courier New" w:hAnsi="Courier New" w:cs="Courier New"/>
-          <w:color w:val="000000"/>
-          <w:sz w:val="20"/>
-          <w:szCs w:val="20"/>
-        </w:rPr>
-        <w:t>((pred_T(n)*corret_x(n)) + (corret_T(n+1)*corret_x(n)));</w:t>
-      </w:r>
-    </w:p>
-    <w:p>
-      <w:pPr>
-        <w:autoSpaceDE w:val="0"/>
-        <w:autoSpaceDN w:val="0"/>
-        <w:adjustRightInd w:val="0"/>
-        <w:spacing w:after="0" w:line="240" w:lineRule="auto"/>
-        <w:rPr>
-          <w:rFonts w:ascii="Courier New" w:hAnsi="Courier New" w:cs="Courier New"/>
-          <w:sz w:val="24"/>
-          <w:szCs w:val="24"/>
-        </w:rPr>
-      </w:pPr>
-      <w:r>
-        <w:rPr>
-          <w:rFonts w:ascii="Courier New" w:hAnsi="Courier New" w:cs="Courier New"/>
-          <w:color w:val="000000"/>
-          <w:sz w:val="20"/>
-          <w:szCs w:val="20"/>
-        </w:rPr>
-        <w:t xml:space="preserve">        corret_v(n+1) = corret_v(n) + (h/</w:t>
-      </w:r>
-      <w:proofErr w:type="gramStart"/>
-      <w:r>
-        <w:rPr>
-          <w:rFonts w:ascii="Courier New" w:hAnsi="Courier New" w:cs="Courier New"/>
-          <w:color w:val="000000"/>
-          <w:sz w:val="20"/>
-          <w:szCs w:val="20"/>
-        </w:rPr>
-        <w:t>2)*</w:t>
-      </w:r>
-      <w:proofErr w:type="gramEnd"/>
-      <w:r>
-        <w:rPr>
-          <w:rFonts w:ascii="Courier New" w:hAnsi="Courier New" w:cs="Courier New"/>
-          <w:color w:val="000000"/>
-          <w:sz w:val="20"/>
-          <w:szCs w:val="20"/>
-        </w:rPr>
-        <w:t>((pred_T(n)*corret_y(n)) - g + pred_T(n+1)*corret_y(n+1) - g);</w:t>
-      </w:r>
-    </w:p>
-    <w:p>
-      <w:pPr>
-        <w:spacing w:line="360" w:lineRule="auto"/>
-        <w:ind w:firstLine="708"/>
-        <w:jc w:val="both"/>
-        <w:rPr>
-          <w:rFonts w:ascii="Arial" w:eastAsiaTheme="minorEastAsia" w:hAnsi="Arial" w:cs="Arial"/>
-          <w:sz w:val="28"/>
-          <w:szCs w:val="28"/>
-        </w:rPr>
-      </w:pPr>
-    </w:p>
-    <w:p>
-      <w:pPr>
-        <w:spacing w:line="360" w:lineRule="auto"/>
-        <w:ind w:firstLine="708"/>
-        <w:jc w:val="both"/>
-        <w:rPr>
-          <w:rFonts w:ascii="Arial" w:eastAsiaTheme="minorEastAsia" w:hAnsi="Arial" w:cs="Arial"/>
-          <w:sz w:val="28"/>
-          <w:szCs w:val="28"/>
-        </w:rPr>
-      </w:pPr>
-      <m:oMathPara>
-        <m:oMath>
-          <m:sSub>
-            <m:sSubPr>
-              <m:ctrlPr>
-                <w:rPr>
-                  <w:rFonts w:ascii="Cambria Math" w:eastAsiaTheme="minorEastAsia" w:hAnsi="Cambria Math" w:cs="Arial"/>
-                  <w:i/>
-                  <w:sz w:val="28"/>
-                  <w:szCs w:val="28"/>
-                </w:rPr>
-              </m:ctrlPr>
-            </m:sSubPr>
-            <m:e>
-              <m:r>
-                <w:rPr>
-                  <w:rFonts w:ascii="Cambria Math" w:eastAsiaTheme="minorEastAsia" w:hAnsi="Cambria Math" w:cs="Arial"/>
-                  <w:sz w:val="28"/>
-                  <w:szCs w:val="28"/>
-                </w:rPr>
-                <m:t>x</m:t>
-              </m:r>
             </m:e>
             <m:sub>
               <m:r>
@@ -8332,29 +8177,14 @@
                   </m:ctrlPr>
                 </m:sSubPr>
                 <m:e>
-                  <m:bar>
-                    <m:barPr>
-                      <m:pos m:val="top"/>
-                      <m:ctrlPr>
-                        <w:rPr>
-                          <w:rFonts w:ascii="Cambria Math" w:eastAsiaTheme="minorEastAsia" w:hAnsi="Cambria Math" w:cs="Arial"/>
-                          <w:i/>
-                          <w:sz w:val="28"/>
-                          <w:szCs w:val="28"/>
-                        </w:rPr>
-                      </m:ctrlPr>
-                    </m:barPr>
-                    <m:e>
-                      <m:r>
-                        <w:rPr>
-                          <w:rFonts w:ascii="Cambria Math" w:eastAsiaTheme="minorEastAsia" w:hAnsi="Cambria Math" w:cs="Arial"/>
-                          <w:sz w:val="28"/>
-                          <w:szCs w:val="28"/>
-                        </w:rPr>
-                        <m:t>x</m:t>
-                      </m:r>
-                    </m:e>
-                  </m:bar>
+                  <m:r>
+                    <w:rPr>
+                      <w:rFonts w:ascii="Cambria Math" w:eastAsiaTheme="minorEastAsia" w:hAnsi="Cambria Math" w:cs="Arial"/>
+                      <w:sz w:val="28"/>
+                      <w:szCs w:val="28"/>
+                    </w:rPr>
+                    <m:t>x</m:t>
+                  </m:r>
                 </m:e>
                 <m:sub>
                   <m:r>
@@ -8397,14 +8227,29 @@
               </m:ctrlPr>
             </m:sSubPr>
             <m:e>
-              <m:r>
-                <w:rPr>
-                  <w:rFonts w:ascii="Cambria Math" w:eastAsiaTheme="minorEastAsia" w:hAnsi="Cambria Math" w:cs="Arial"/>
-                  <w:sz w:val="28"/>
-                  <w:szCs w:val="28"/>
-                </w:rPr>
-                <m:t>y</m:t>
-              </m:r>
+              <m:bar>
+                <m:barPr>
+                  <m:pos m:val="top"/>
+                  <m:ctrlPr>
+                    <w:rPr>
+                      <w:rFonts w:ascii="Cambria Math" w:eastAsiaTheme="minorEastAsia" w:hAnsi="Cambria Math" w:cs="Arial"/>
+                      <w:i/>
+                      <w:sz w:val="28"/>
+                      <w:szCs w:val="28"/>
+                    </w:rPr>
+                  </m:ctrlPr>
+                </m:barPr>
+                <m:e>
+                  <m:r>
+                    <w:rPr>
+                      <w:rFonts w:ascii="Cambria Math" w:eastAsiaTheme="minorEastAsia" w:hAnsi="Cambria Math" w:cs="Arial"/>
+                      <w:sz w:val="28"/>
+                      <w:szCs w:val="28"/>
+                    </w:rPr>
+                    <m:t>y</m:t>
+                  </m:r>
+                </m:e>
+              </m:bar>
             </m:e>
             <m:sub>
               <m:r>
@@ -8583,29 +8428,14 @@
                   </m:ctrlPr>
                 </m:sSubPr>
                 <m:e>
-                  <m:bar>
-                    <m:barPr>
-                      <m:pos m:val="top"/>
-                      <m:ctrlPr>
-                        <w:rPr>
-                          <w:rFonts w:ascii="Cambria Math" w:eastAsiaTheme="minorEastAsia" w:hAnsi="Cambria Math" w:cs="Arial"/>
-                          <w:i/>
-                          <w:sz w:val="28"/>
-                          <w:szCs w:val="28"/>
-                        </w:rPr>
-                      </m:ctrlPr>
-                    </m:barPr>
-                    <m:e>
-                      <m:r>
-                        <w:rPr>
-                          <w:rFonts w:ascii="Cambria Math" w:eastAsiaTheme="minorEastAsia" w:hAnsi="Cambria Math" w:cs="Arial"/>
-                          <w:sz w:val="28"/>
-                          <w:szCs w:val="28"/>
-                        </w:rPr>
-                        <m:t>y</m:t>
-                      </m:r>
-                    </m:e>
-                  </m:bar>
+                  <m:r>
+                    <w:rPr>
+                      <w:rFonts w:ascii="Cambria Math" w:eastAsiaTheme="minorEastAsia" w:hAnsi="Cambria Math" w:cs="Arial"/>
+                      <w:sz w:val="28"/>
+                      <w:szCs w:val="28"/>
+                    </w:rPr>
+                    <m:t>y</m:t>
+                  </m:r>
                 </m:e>
                 <m:sub>
                   <m:r>
@@ -8634,26 +8464,917 @@
           <w:szCs w:val="28"/>
         </w:rPr>
       </w:pPr>
-    </w:p>
-    <w:p>
-      <w:pPr>
-        <w:spacing w:line="360" w:lineRule="auto"/>
-        <w:ind w:firstLine="708"/>
-        <w:jc w:val="both"/>
-        <w:rPr>
-          <w:rFonts w:ascii="Arial" w:eastAsiaTheme="minorEastAsia" w:hAnsi="Arial" w:cs="Arial"/>
-        </w:rPr>
-      </w:pPr>
-    </w:p>
-    <w:p>
-      <w:pPr>
-        <w:spacing w:line="360" w:lineRule="auto"/>
-        <w:ind w:firstLine="708"/>
-        <w:jc w:val="both"/>
-        <w:rPr>
-          <w:rFonts w:ascii="Arial" w:eastAsiaTheme="minorEastAsia" w:hAnsi="Arial" w:cs="Arial"/>
-        </w:rPr>
-      </w:pPr>
+      <m:oMathPara>
+        <m:oMath>
+          <m:sSub>
+            <m:sSubPr>
+              <m:ctrlPr>
+                <w:rPr>
+                  <w:rFonts w:ascii="Cambria Math" w:eastAsiaTheme="minorEastAsia" w:hAnsi="Cambria Math" w:cs="Arial"/>
+                  <w:i/>
+                  <w:sz w:val="28"/>
+                  <w:szCs w:val="28"/>
+                </w:rPr>
+              </m:ctrlPr>
+            </m:sSubPr>
+            <m:e>
+              <m:bar>
+                <m:barPr>
+                  <m:pos m:val="top"/>
+                  <m:ctrlPr>
+                    <w:rPr>
+                      <w:rFonts w:ascii="Cambria Math" w:eastAsiaTheme="minorEastAsia" w:hAnsi="Cambria Math" w:cs="Arial"/>
+                      <w:i/>
+                      <w:sz w:val="28"/>
+                      <w:szCs w:val="28"/>
+                    </w:rPr>
+                  </m:ctrlPr>
+                </m:barPr>
+                <m:e>
+                  <m:r>
+                    <w:rPr>
+                      <w:rFonts w:ascii="Cambria Math" w:eastAsiaTheme="minorEastAsia" w:hAnsi="Cambria Math" w:cs="Arial"/>
+                      <w:sz w:val="28"/>
+                      <w:szCs w:val="28"/>
+                    </w:rPr>
+                    <m:t>T</m:t>
+                  </m:r>
+                </m:e>
+              </m:bar>
+            </m:e>
+            <m:sub>
+              <m:r>
+                <w:rPr>
+                  <w:rFonts w:ascii="Cambria Math" w:eastAsiaTheme="minorEastAsia" w:hAnsi="Cambria Math" w:cs="Arial"/>
+                  <w:sz w:val="28"/>
+                  <w:szCs w:val="28"/>
+                </w:rPr>
+                <m:t>n+1</m:t>
+              </m:r>
+            </m:sub>
+          </m:sSub>
+          <m:r>
+            <w:rPr>
+              <w:rFonts w:ascii="Cambria Math" w:eastAsiaTheme="minorEastAsia" w:hAnsi="Cambria Math" w:cs="Arial"/>
+              <w:sz w:val="28"/>
+              <w:szCs w:val="28"/>
+            </w:rPr>
+            <m:t>=</m:t>
+          </m:r>
+          <m:sSub>
+            <m:sSubPr>
+              <m:ctrlPr>
+                <w:rPr>
+                  <w:rFonts w:ascii="Cambria Math" w:eastAsiaTheme="minorEastAsia" w:hAnsi="Cambria Math" w:cs="Arial"/>
+                  <w:i/>
+                  <w:sz w:val="28"/>
+                  <w:szCs w:val="28"/>
+                </w:rPr>
+              </m:ctrlPr>
+            </m:sSubPr>
+            <m:e>
+              <m:r>
+                <w:rPr>
+                  <w:rFonts w:ascii="Cambria Math" w:eastAsiaTheme="minorEastAsia" w:hAnsi="Cambria Math" w:cs="Arial"/>
+                  <w:sz w:val="28"/>
+                  <w:szCs w:val="28"/>
+                </w:rPr>
+                <m:t>T</m:t>
+              </m:r>
+            </m:e>
+            <m:sub>
+              <m:r>
+                <w:rPr>
+                  <w:rFonts w:ascii="Cambria Math" w:eastAsiaTheme="minorEastAsia" w:hAnsi="Cambria Math" w:cs="Arial"/>
+                  <w:sz w:val="28"/>
+                  <w:szCs w:val="28"/>
+                </w:rPr>
+                <m:t>n</m:t>
+              </m:r>
+            </m:sub>
+          </m:sSub>
+          <m:r>
+            <w:rPr>
+              <w:rFonts w:ascii="Cambria Math" w:eastAsiaTheme="minorEastAsia" w:hAnsi="Cambria Math" w:cs="Arial"/>
+              <w:sz w:val="28"/>
+              <w:szCs w:val="28"/>
+            </w:rPr>
+            <m:t>+</m:t>
+          </m:r>
+          <m:d>
+            <m:dPr>
+              <m:ctrlPr>
+                <w:rPr>
+                  <w:rFonts w:ascii="Cambria Math" w:eastAsiaTheme="minorEastAsia" w:hAnsi="Cambria Math" w:cs="Arial"/>
+                  <w:i/>
+                  <w:sz w:val="28"/>
+                  <w:szCs w:val="28"/>
+                </w:rPr>
+              </m:ctrlPr>
+            </m:dPr>
+            <m:e>
+              <m:f>
+                <m:fPr>
+                  <m:ctrlPr>
+                    <w:rPr>
+                      <w:rFonts w:ascii="Cambria Math" w:eastAsiaTheme="minorEastAsia" w:hAnsi="Cambria Math" w:cs="Arial"/>
+                      <w:i/>
+                      <w:sz w:val="28"/>
+                      <w:szCs w:val="28"/>
+                    </w:rPr>
+                  </m:ctrlPr>
+                </m:fPr>
+                <m:num>
+                  <m:r>
+                    <w:rPr>
+                      <w:rFonts w:ascii="Cambria Math" w:eastAsiaTheme="minorEastAsia" w:hAnsi="Cambria Math" w:cs="Arial"/>
+                      <w:sz w:val="28"/>
+                      <w:szCs w:val="28"/>
+                    </w:rPr>
+                    <m:t>h</m:t>
+                  </m:r>
+                </m:num>
+                <m:den>
+                  <m:r>
+                    <w:rPr>
+                      <w:rFonts w:ascii="Cambria Math" w:eastAsiaTheme="minorEastAsia" w:hAnsi="Cambria Math" w:cs="Arial"/>
+                      <w:sz w:val="28"/>
+                      <w:szCs w:val="28"/>
+                    </w:rPr>
+                    <m:t>2</m:t>
+                  </m:r>
+                </m:den>
+              </m:f>
+            </m:e>
+          </m:d>
+          <m:r>
+            <w:rPr>
+              <w:rFonts w:ascii="Cambria Math" w:eastAsiaTheme="minorEastAsia" w:hAnsi="Cambria Math" w:cs="Arial"/>
+              <w:sz w:val="28"/>
+              <w:szCs w:val="28"/>
+            </w:rPr>
+            <m:t xml:space="preserve"> (3g</m:t>
+          </m:r>
+          <m:sSub>
+            <m:sSubPr>
+              <m:ctrlPr>
+                <w:rPr>
+                  <w:rFonts w:ascii="Cambria Math" w:eastAsiaTheme="minorEastAsia" w:hAnsi="Cambria Math" w:cs="Arial"/>
+                  <w:i/>
+                  <w:sz w:val="28"/>
+                  <w:szCs w:val="28"/>
+                </w:rPr>
+              </m:ctrlPr>
+            </m:sSubPr>
+            <m:e>
+              <m:r>
+                <w:rPr>
+                  <w:rFonts w:ascii="Cambria Math" w:eastAsiaTheme="minorEastAsia" w:hAnsi="Cambria Math" w:cs="Arial"/>
+                  <w:sz w:val="28"/>
+                  <w:szCs w:val="28"/>
+                </w:rPr>
+                <m:t>v</m:t>
+              </m:r>
+            </m:e>
+            <m:sub>
+              <m:r>
+                <w:rPr>
+                  <w:rFonts w:ascii="Cambria Math" w:eastAsiaTheme="minorEastAsia" w:hAnsi="Cambria Math" w:cs="Arial"/>
+                  <w:sz w:val="28"/>
+                  <w:szCs w:val="28"/>
+                </w:rPr>
+                <m:t>n</m:t>
+              </m:r>
+            </m:sub>
+          </m:sSub>
+          <m:r>
+            <w:rPr>
+              <w:rFonts w:ascii="Cambria Math" w:eastAsiaTheme="minorEastAsia" w:hAnsi="Cambria Math" w:cs="Arial"/>
+              <w:sz w:val="28"/>
+              <w:szCs w:val="28"/>
+            </w:rPr>
+            <m:t>+3g</m:t>
+          </m:r>
+          <m:sSub>
+            <m:sSubPr>
+              <m:ctrlPr>
+                <w:rPr>
+                  <w:rFonts w:ascii="Cambria Math" w:eastAsiaTheme="minorEastAsia" w:hAnsi="Cambria Math" w:cs="Arial"/>
+                  <w:i/>
+                  <w:sz w:val="28"/>
+                  <w:szCs w:val="28"/>
+                </w:rPr>
+              </m:ctrlPr>
+            </m:sSubPr>
+            <m:e>
+              <m:r>
+                <w:rPr>
+                  <w:rFonts w:ascii="Cambria Math" w:eastAsiaTheme="minorEastAsia" w:hAnsi="Cambria Math" w:cs="Arial"/>
+                  <w:sz w:val="28"/>
+                  <w:szCs w:val="28"/>
+                </w:rPr>
+                <m:t>v</m:t>
+              </m:r>
+            </m:e>
+            <m:sub>
+              <m:r>
+                <w:rPr>
+                  <w:rFonts w:ascii="Cambria Math" w:eastAsiaTheme="minorEastAsia" w:hAnsi="Cambria Math" w:cs="Arial"/>
+                  <w:sz w:val="28"/>
+                  <w:szCs w:val="28"/>
+                </w:rPr>
+                <m:t>n+1</m:t>
+              </m:r>
+            </m:sub>
+          </m:sSub>
+          <m:r>
+            <w:rPr>
+              <w:rFonts w:ascii="Cambria Math" w:eastAsiaTheme="minorEastAsia" w:hAnsi="Cambria Math" w:cs="Arial"/>
+              <w:sz w:val="28"/>
+              <w:szCs w:val="28"/>
+            </w:rPr>
+            <m:t>)</m:t>
+          </m:r>
+        </m:oMath>
+      </m:oMathPara>
+    </w:p>
+    <w:p>
+      <w:pPr>
+        <w:spacing w:line="360" w:lineRule="auto"/>
+        <w:ind w:firstLine="708"/>
+        <w:jc w:val="both"/>
+        <w:rPr>
+          <w:rFonts w:ascii="Arial" w:eastAsiaTheme="minorEastAsia" w:hAnsi="Arial" w:cs="Arial"/>
+          <w:sz w:val="28"/>
+          <w:szCs w:val="28"/>
+        </w:rPr>
+      </w:pPr>
+      <m:oMathPara>
+        <m:oMath>
+          <m:sSub>
+            <m:sSubPr>
+              <m:ctrlPr>
+                <w:rPr>
+                  <w:rFonts w:ascii="Cambria Math" w:eastAsiaTheme="minorEastAsia" w:hAnsi="Cambria Math" w:cs="Arial"/>
+                  <w:i/>
+                  <w:sz w:val="28"/>
+                  <w:szCs w:val="28"/>
+                </w:rPr>
+              </m:ctrlPr>
+            </m:sSubPr>
+            <m:e>
+              <m:bar>
+                <m:barPr>
+                  <m:pos m:val="top"/>
+                  <m:ctrlPr>
+                    <w:rPr>
+                      <w:rFonts w:ascii="Cambria Math" w:eastAsiaTheme="minorEastAsia" w:hAnsi="Cambria Math" w:cs="Arial"/>
+                      <w:i/>
+                      <w:sz w:val="28"/>
+                      <w:szCs w:val="28"/>
+                    </w:rPr>
+                  </m:ctrlPr>
+                </m:barPr>
+                <m:e>
+                  <m:r>
+                    <w:rPr>
+                      <w:rFonts w:ascii="Cambria Math" w:eastAsiaTheme="minorEastAsia" w:hAnsi="Cambria Math" w:cs="Arial"/>
+                      <w:sz w:val="28"/>
+                      <w:szCs w:val="28"/>
+                    </w:rPr>
+                    <m:t>u</m:t>
+                  </m:r>
+                </m:e>
+              </m:bar>
+            </m:e>
+            <m:sub>
+              <m:r>
+                <w:rPr>
+                  <w:rFonts w:ascii="Cambria Math" w:eastAsiaTheme="minorEastAsia" w:hAnsi="Cambria Math" w:cs="Arial"/>
+                  <w:sz w:val="28"/>
+                  <w:szCs w:val="28"/>
+                </w:rPr>
+                <m:t>n+1</m:t>
+              </m:r>
+            </m:sub>
+          </m:sSub>
+          <m:r>
+            <w:rPr>
+              <w:rFonts w:ascii="Cambria Math" w:eastAsiaTheme="minorEastAsia" w:hAnsi="Cambria Math" w:cs="Arial"/>
+              <w:sz w:val="28"/>
+              <w:szCs w:val="28"/>
+            </w:rPr>
+            <m:t>=</m:t>
+          </m:r>
+          <m:sSub>
+            <m:sSubPr>
+              <m:ctrlPr>
+                <w:rPr>
+                  <w:rFonts w:ascii="Cambria Math" w:eastAsiaTheme="minorEastAsia" w:hAnsi="Cambria Math" w:cs="Arial"/>
+                  <w:i/>
+                  <w:sz w:val="28"/>
+                  <w:szCs w:val="28"/>
+                </w:rPr>
+              </m:ctrlPr>
+            </m:sSubPr>
+            <m:e>
+              <m:r>
+                <w:rPr>
+                  <w:rFonts w:ascii="Cambria Math" w:eastAsiaTheme="minorEastAsia" w:hAnsi="Cambria Math" w:cs="Arial"/>
+                  <w:sz w:val="28"/>
+                  <w:szCs w:val="28"/>
+                </w:rPr>
+                <m:t>u</m:t>
+              </m:r>
+            </m:e>
+            <m:sub>
+              <m:r>
+                <w:rPr>
+                  <w:rFonts w:ascii="Cambria Math" w:eastAsiaTheme="minorEastAsia" w:hAnsi="Cambria Math" w:cs="Arial"/>
+                  <w:sz w:val="28"/>
+                  <w:szCs w:val="28"/>
+                </w:rPr>
+                <m:t>n</m:t>
+              </m:r>
+            </m:sub>
+          </m:sSub>
+          <m:r>
+            <w:rPr>
+              <w:rFonts w:ascii="Cambria Math" w:eastAsiaTheme="minorEastAsia" w:hAnsi="Cambria Math" w:cs="Arial"/>
+              <w:sz w:val="28"/>
+              <w:szCs w:val="28"/>
+            </w:rPr>
+            <m:t>+</m:t>
+          </m:r>
+          <m:d>
+            <m:dPr>
+              <m:ctrlPr>
+                <w:rPr>
+                  <w:rFonts w:ascii="Cambria Math" w:eastAsiaTheme="minorEastAsia" w:hAnsi="Cambria Math" w:cs="Arial"/>
+                  <w:i/>
+                  <w:sz w:val="28"/>
+                  <w:szCs w:val="28"/>
+                </w:rPr>
+              </m:ctrlPr>
+            </m:dPr>
+            <m:e>
+              <m:f>
+                <m:fPr>
+                  <m:ctrlPr>
+                    <w:rPr>
+                      <w:rFonts w:ascii="Cambria Math" w:eastAsiaTheme="minorEastAsia" w:hAnsi="Cambria Math" w:cs="Arial"/>
+                      <w:i/>
+                      <w:sz w:val="28"/>
+                      <w:szCs w:val="28"/>
+                    </w:rPr>
+                  </m:ctrlPr>
+                </m:fPr>
+                <m:num>
+                  <m:r>
+                    <w:rPr>
+                      <w:rFonts w:ascii="Cambria Math" w:eastAsiaTheme="minorEastAsia" w:hAnsi="Cambria Math" w:cs="Arial"/>
+                      <w:sz w:val="28"/>
+                      <w:szCs w:val="28"/>
+                    </w:rPr>
+                    <m:t>h</m:t>
+                  </m:r>
+                </m:num>
+                <m:den>
+                  <m:r>
+                    <w:rPr>
+                      <w:rFonts w:ascii="Cambria Math" w:eastAsiaTheme="minorEastAsia" w:hAnsi="Cambria Math" w:cs="Arial"/>
+                      <w:sz w:val="28"/>
+                      <w:szCs w:val="28"/>
+                    </w:rPr>
+                    <m:t>2</m:t>
+                  </m:r>
+                </m:den>
+              </m:f>
+            </m:e>
+          </m:d>
+          <m:r>
+            <w:rPr>
+              <w:rFonts w:ascii="Cambria Math" w:eastAsiaTheme="minorEastAsia" w:hAnsi="Cambria Math" w:cs="Arial"/>
+              <w:sz w:val="28"/>
+              <w:szCs w:val="28"/>
+            </w:rPr>
+            <m:t>(</m:t>
+          </m:r>
+          <m:sSub>
+            <m:sSubPr>
+              <m:ctrlPr>
+                <w:rPr>
+                  <w:rFonts w:ascii="Cambria Math" w:eastAsiaTheme="minorEastAsia" w:hAnsi="Cambria Math" w:cs="Arial"/>
+                  <w:i/>
+                  <w:sz w:val="28"/>
+                  <w:szCs w:val="28"/>
+                </w:rPr>
+              </m:ctrlPr>
+            </m:sSubPr>
+            <m:e>
+              <m:r>
+                <w:rPr>
+                  <w:rFonts w:ascii="Cambria Math" w:eastAsiaTheme="minorEastAsia" w:hAnsi="Cambria Math" w:cs="Arial"/>
+                  <w:sz w:val="28"/>
+                  <w:szCs w:val="28"/>
+                </w:rPr>
+                <m:t>(</m:t>
+              </m:r>
+              <m:r>
+                <w:rPr>
+                  <w:rFonts w:ascii="Cambria Math" w:eastAsiaTheme="minorEastAsia" w:hAnsi="Cambria Math" w:cs="Arial"/>
+                  <w:sz w:val="28"/>
+                  <w:szCs w:val="28"/>
+                </w:rPr>
+                <m:t>T</m:t>
+              </m:r>
+            </m:e>
+            <m:sub>
+              <m:r>
+                <w:rPr>
+                  <w:rFonts w:ascii="Cambria Math" w:eastAsiaTheme="minorEastAsia" w:hAnsi="Cambria Math" w:cs="Arial"/>
+                  <w:sz w:val="28"/>
+                  <w:szCs w:val="28"/>
+                </w:rPr>
+                <m:t>n</m:t>
+              </m:r>
+            </m:sub>
+          </m:sSub>
+          <m:sSub>
+            <m:sSubPr>
+              <m:ctrlPr>
+                <w:rPr>
+                  <w:rFonts w:ascii="Cambria Math" w:eastAsiaTheme="minorEastAsia" w:hAnsi="Cambria Math" w:cs="Arial"/>
+                  <w:i/>
+                  <w:sz w:val="28"/>
+                  <w:szCs w:val="28"/>
+                </w:rPr>
+              </m:ctrlPr>
+            </m:sSubPr>
+            <m:e>
+              <m:r>
+                <w:rPr>
+                  <w:rFonts w:ascii="Cambria Math" w:eastAsiaTheme="minorEastAsia" w:hAnsi="Cambria Math" w:cs="Arial"/>
+                  <w:sz w:val="28"/>
+                  <w:szCs w:val="28"/>
+                </w:rPr>
+                <m:t>x</m:t>
+              </m:r>
+            </m:e>
+            <m:sub>
+              <m:r>
+                <w:rPr>
+                  <w:rFonts w:ascii="Cambria Math" w:eastAsiaTheme="minorEastAsia" w:hAnsi="Cambria Math" w:cs="Arial"/>
+                  <w:sz w:val="28"/>
+                  <w:szCs w:val="28"/>
+                </w:rPr>
+                <m:t>n</m:t>
+              </m:r>
+            </m:sub>
+          </m:sSub>
+          <m:r>
+            <w:rPr>
+              <w:rFonts w:ascii="Cambria Math" w:eastAsiaTheme="minorEastAsia" w:hAnsi="Cambria Math" w:cs="Arial"/>
+              <w:sz w:val="28"/>
+              <w:szCs w:val="28"/>
+            </w:rPr>
+            <m:t>)+(</m:t>
+          </m:r>
+          <m:sSub>
+            <m:sSubPr>
+              <m:ctrlPr>
+                <w:rPr>
+                  <w:rFonts w:ascii="Cambria Math" w:eastAsiaTheme="minorEastAsia" w:hAnsi="Cambria Math" w:cs="Arial"/>
+                  <w:i/>
+                  <w:sz w:val="28"/>
+                  <w:szCs w:val="28"/>
+                </w:rPr>
+              </m:ctrlPr>
+            </m:sSubPr>
+            <m:e>
+              <m:r>
+                <w:rPr>
+                  <w:rFonts w:ascii="Cambria Math" w:eastAsiaTheme="minorEastAsia" w:hAnsi="Cambria Math" w:cs="Arial"/>
+                  <w:sz w:val="28"/>
+                  <w:szCs w:val="28"/>
+                </w:rPr>
+                <m:t>T</m:t>
+              </m:r>
+            </m:e>
+            <m:sub>
+              <m:r>
+                <w:rPr>
+                  <w:rFonts w:ascii="Cambria Math" w:eastAsiaTheme="minorEastAsia" w:hAnsi="Cambria Math" w:cs="Arial"/>
+                  <w:sz w:val="28"/>
+                  <w:szCs w:val="28"/>
+                </w:rPr>
+                <m:t>n+1</m:t>
+              </m:r>
+            </m:sub>
+          </m:sSub>
+          <m:sSub>
+            <m:sSubPr>
+              <m:ctrlPr>
+                <w:rPr>
+                  <w:rFonts w:ascii="Cambria Math" w:eastAsiaTheme="minorEastAsia" w:hAnsi="Cambria Math" w:cs="Arial"/>
+                  <w:i/>
+                  <w:sz w:val="28"/>
+                  <w:szCs w:val="28"/>
+                </w:rPr>
+              </m:ctrlPr>
+            </m:sSubPr>
+            <m:e>
+              <m:bar>
+                <m:barPr>
+                  <m:pos m:val="top"/>
+                  <m:ctrlPr>
+                    <w:rPr>
+                      <w:rFonts w:ascii="Cambria Math" w:eastAsiaTheme="minorEastAsia" w:hAnsi="Cambria Math" w:cs="Arial"/>
+                      <w:i/>
+                      <w:sz w:val="28"/>
+                      <w:szCs w:val="28"/>
+                    </w:rPr>
+                  </m:ctrlPr>
+                </m:barPr>
+                <m:e>
+                  <m:r>
+                    <w:rPr>
+                      <w:rFonts w:ascii="Cambria Math" w:eastAsiaTheme="minorEastAsia" w:hAnsi="Cambria Math" w:cs="Arial"/>
+                      <w:sz w:val="28"/>
+                      <w:szCs w:val="28"/>
+                    </w:rPr>
+                    <m:t>x</m:t>
+                  </m:r>
+                </m:e>
+              </m:bar>
+            </m:e>
+            <m:sub>
+              <m:r>
+                <w:rPr>
+                  <w:rFonts w:ascii="Cambria Math" w:eastAsiaTheme="minorEastAsia" w:hAnsi="Cambria Math" w:cs="Arial"/>
+                  <w:sz w:val="28"/>
+                  <w:szCs w:val="28"/>
+                </w:rPr>
+                <m:t>n+1</m:t>
+              </m:r>
+            </m:sub>
+          </m:sSub>
+          <m:r>
+            <w:rPr>
+              <w:rFonts w:ascii="Cambria Math" w:eastAsiaTheme="minorEastAsia" w:hAnsi="Cambria Math" w:cs="Arial"/>
+              <w:sz w:val="28"/>
+              <w:szCs w:val="28"/>
+            </w:rPr>
+            <m:t xml:space="preserve"> )</m:t>
+          </m:r>
+          <m:r>
+            <w:rPr>
+              <w:rFonts w:ascii="Cambria Math" w:eastAsiaTheme="minorEastAsia" w:hAnsi="Cambria Math" w:cs="Arial"/>
+              <w:sz w:val="28"/>
+              <w:szCs w:val="28"/>
+            </w:rPr>
+            <m:t>)</m:t>
+          </m:r>
+        </m:oMath>
+      </m:oMathPara>
+    </w:p>
+    <w:p>
+      <w:pPr>
+        <w:spacing w:line="360" w:lineRule="auto"/>
+        <w:ind w:firstLine="708"/>
+        <w:jc w:val="both"/>
+        <w:rPr>
+          <w:rFonts w:ascii="Arial" w:eastAsiaTheme="minorEastAsia" w:hAnsi="Arial" w:cs="Arial"/>
+        </w:rPr>
+      </w:pPr>
+      <m:oMathPara>
+        <m:oMath>
+          <m:sSub>
+            <m:sSubPr>
+              <m:ctrlPr>
+                <w:rPr>
+                  <w:rFonts w:ascii="Cambria Math" w:eastAsiaTheme="minorEastAsia" w:hAnsi="Cambria Math" w:cs="Arial"/>
+                  <w:i/>
+                  <w:sz w:val="28"/>
+                  <w:szCs w:val="28"/>
+                </w:rPr>
+              </m:ctrlPr>
+            </m:sSubPr>
+            <m:e>
+              <m:bar>
+                <m:barPr>
+                  <m:pos m:val="top"/>
+                  <m:ctrlPr>
+                    <w:rPr>
+                      <w:rFonts w:ascii="Cambria Math" w:eastAsiaTheme="minorEastAsia" w:hAnsi="Cambria Math" w:cs="Arial"/>
+                      <w:i/>
+                      <w:sz w:val="28"/>
+                      <w:szCs w:val="28"/>
+                    </w:rPr>
+                  </m:ctrlPr>
+                </m:barPr>
+                <m:e>
+                  <m:r>
+                    <w:rPr>
+                      <w:rFonts w:ascii="Cambria Math" w:eastAsiaTheme="minorEastAsia" w:hAnsi="Cambria Math" w:cs="Arial"/>
+                      <w:sz w:val="28"/>
+                      <w:szCs w:val="28"/>
+                    </w:rPr>
+                    <m:t>v</m:t>
+                  </m:r>
+                </m:e>
+              </m:bar>
+            </m:e>
+            <m:sub>
+              <m:r>
+                <w:rPr>
+                  <w:rFonts w:ascii="Cambria Math" w:eastAsiaTheme="minorEastAsia" w:hAnsi="Cambria Math" w:cs="Arial"/>
+                  <w:sz w:val="28"/>
+                  <w:szCs w:val="28"/>
+                </w:rPr>
+                <m:t>n+1</m:t>
+              </m:r>
+            </m:sub>
+          </m:sSub>
+          <m:r>
+            <w:rPr>
+              <w:rFonts w:ascii="Cambria Math" w:eastAsiaTheme="minorEastAsia" w:hAnsi="Cambria Math" w:cs="Arial"/>
+              <w:sz w:val="28"/>
+              <w:szCs w:val="28"/>
+            </w:rPr>
+            <m:t>=</m:t>
+          </m:r>
+          <m:sSub>
+            <m:sSubPr>
+              <m:ctrlPr>
+                <w:rPr>
+                  <w:rFonts w:ascii="Cambria Math" w:eastAsiaTheme="minorEastAsia" w:hAnsi="Cambria Math" w:cs="Arial"/>
+                  <w:i/>
+                  <w:sz w:val="28"/>
+                  <w:szCs w:val="28"/>
+                </w:rPr>
+              </m:ctrlPr>
+            </m:sSubPr>
+            <m:e>
+              <m:r>
+                <w:rPr>
+                  <w:rFonts w:ascii="Cambria Math" w:eastAsiaTheme="minorEastAsia" w:hAnsi="Cambria Math" w:cs="Arial"/>
+                  <w:sz w:val="28"/>
+                  <w:szCs w:val="28"/>
+                </w:rPr>
+                <m:t>v</m:t>
+              </m:r>
+            </m:e>
+            <m:sub>
+              <m:r>
+                <w:rPr>
+                  <w:rFonts w:ascii="Cambria Math" w:eastAsiaTheme="minorEastAsia" w:hAnsi="Cambria Math" w:cs="Arial"/>
+                  <w:sz w:val="28"/>
+                  <w:szCs w:val="28"/>
+                </w:rPr>
+                <m:t>n</m:t>
+              </m:r>
+            </m:sub>
+          </m:sSub>
+          <m:r>
+            <w:rPr>
+              <w:rFonts w:ascii="Cambria Math" w:eastAsiaTheme="minorEastAsia" w:hAnsi="Cambria Math" w:cs="Arial"/>
+              <w:sz w:val="28"/>
+              <w:szCs w:val="28"/>
+            </w:rPr>
+            <m:t>+</m:t>
+          </m:r>
+          <m:d>
+            <m:dPr>
+              <m:ctrlPr>
+                <w:rPr>
+                  <w:rFonts w:ascii="Cambria Math" w:eastAsiaTheme="minorEastAsia" w:hAnsi="Cambria Math" w:cs="Arial"/>
+                  <w:i/>
+                  <w:sz w:val="28"/>
+                  <w:szCs w:val="28"/>
+                </w:rPr>
+              </m:ctrlPr>
+            </m:dPr>
+            <m:e>
+              <m:f>
+                <m:fPr>
+                  <m:ctrlPr>
+                    <w:rPr>
+                      <w:rFonts w:ascii="Cambria Math" w:eastAsiaTheme="minorEastAsia" w:hAnsi="Cambria Math" w:cs="Arial"/>
+                      <w:i/>
+                      <w:sz w:val="28"/>
+                      <w:szCs w:val="28"/>
+                    </w:rPr>
+                  </m:ctrlPr>
+                </m:fPr>
+                <m:num>
+                  <m:r>
+                    <w:rPr>
+                      <w:rFonts w:ascii="Cambria Math" w:eastAsiaTheme="minorEastAsia" w:hAnsi="Cambria Math" w:cs="Arial"/>
+                      <w:sz w:val="28"/>
+                      <w:szCs w:val="28"/>
+                    </w:rPr>
+                    <m:t>h</m:t>
+                  </m:r>
+                </m:num>
+                <m:den>
+                  <m:r>
+                    <w:rPr>
+                      <w:rFonts w:ascii="Cambria Math" w:eastAsiaTheme="minorEastAsia" w:hAnsi="Cambria Math" w:cs="Arial"/>
+                      <w:sz w:val="28"/>
+                      <w:szCs w:val="28"/>
+                    </w:rPr>
+                    <m:t>2</m:t>
+                  </m:r>
+                </m:den>
+              </m:f>
+            </m:e>
+          </m:d>
+          <m:r>
+            <w:rPr>
+              <w:rFonts w:ascii="Cambria Math" w:eastAsiaTheme="minorEastAsia" w:hAnsi="Cambria Math" w:cs="Arial"/>
+              <w:sz w:val="28"/>
+              <w:szCs w:val="28"/>
+            </w:rPr>
+            <m:t>(</m:t>
+          </m:r>
+          <m:sSub>
+            <m:sSubPr>
+              <m:ctrlPr>
+                <w:rPr>
+                  <w:rFonts w:ascii="Cambria Math" w:eastAsiaTheme="minorEastAsia" w:hAnsi="Cambria Math" w:cs="Arial"/>
+                  <w:i/>
+                  <w:sz w:val="28"/>
+                  <w:szCs w:val="28"/>
+                </w:rPr>
+              </m:ctrlPr>
+            </m:sSubPr>
+            <m:e>
+              <m:r>
+                <w:rPr>
+                  <w:rFonts w:ascii="Cambria Math" w:eastAsiaTheme="minorEastAsia" w:hAnsi="Cambria Math" w:cs="Arial"/>
+                  <w:sz w:val="28"/>
+                  <w:szCs w:val="28"/>
+                </w:rPr>
+                <m:t>T</m:t>
+              </m:r>
+            </m:e>
+            <m:sub>
+              <m:r>
+                <w:rPr>
+                  <w:rFonts w:ascii="Cambria Math" w:eastAsiaTheme="minorEastAsia" w:hAnsi="Cambria Math" w:cs="Arial"/>
+                  <w:sz w:val="28"/>
+                  <w:szCs w:val="28"/>
+                </w:rPr>
+                <m:t>n</m:t>
+              </m:r>
+            </m:sub>
+          </m:sSub>
+          <m:r>
+            <w:rPr>
+              <w:rFonts w:ascii="Cambria Math" w:eastAsiaTheme="minorEastAsia" w:hAnsi="Cambria Math" w:cs="Arial"/>
+              <w:sz w:val="28"/>
+              <w:szCs w:val="28"/>
+            </w:rPr>
+            <m:t xml:space="preserve"> </m:t>
+          </m:r>
+          <m:sSub>
+            <m:sSubPr>
+              <m:ctrlPr>
+                <w:rPr>
+                  <w:rFonts w:ascii="Cambria Math" w:eastAsiaTheme="minorEastAsia" w:hAnsi="Cambria Math" w:cs="Arial"/>
+                  <w:i/>
+                  <w:sz w:val="28"/>
+                  <w:szCs w:val="28"/>
+                </w:rPr>
+              </m:ctrlPr>
+            </m:sSubPr>
+            <m:e>
+              <m:r>
+                <w:rPr>
+                  <w:rFonts w:ascii="Cambria Math" w:eastAsiaTheme="minorEastAsia" w:hAnsi="Cambria Math" w:cs="Arial"/>
+                  <w:sz w:val="28"/>
+                  <w:szCs w:val="28"/>
+                </w:rPr>
+                <m:t>y</m:t>
+              </m:r>
+            </m:e>
+            <m:sub>
+              <m:r>
+                <w:rPr>
+                  <w:rFonts w:ascii="Cambria Math" w:eastAsiaTheme="minorEastAsia" w:hAnsi="Cambria Math" w:cs="Arial"/>
+                  <w:sz w:val="28"/>
+                  <w:szCs w:val="28"/>
+                </w:rPr>
+                <m:t>n</m:t>
+              </m:r>
+            </m:sub>
+          </m:sSub>
+          <m:r>
+            <w:rPr>
+              <w:rFonts w:ascii="Cambria Math" w:eastAsiaTheme="minorEastAsia" w:hAnsi="Cambria Math" w:cs="Arial"/>
+              <w:sz w:val="28"/>
+              <w:szCs w:val="28"/>
+            </w:rPr>
+            <m:t>+</m:t>
+          </m:r>
+          <m:sSub>
+            <m:sSubPr>
+              <m:ctrlPr>
+                <w:rPr>
+                  <w:rFonts w:ascii="Cambria Math" w:eastAsiaTheme="minorEastAsia" w:hAnsi="Cambria Math" w:cs="Arial"/>
+                  <w:i/>
+                  <w:sz w:val="28"/>
+                  <w:szCs w:val="28"/>
+                </w:rPr>
+              </m:ctrlPr>
+            </m:sSubPr>
+            <m:e>
+              <m:r>
+                <w:rPr>
+                  <w:rFonts w:ascii="Cambria Math" w:eastAsiaTheme="minorEastAsia" w:hAnsi="Cambria Math" w:cs="Arial"/>
+                  <w:sz w:val="28"/>
+                  <w:szCs w:val="28"/>
+                </w:rPr>
+                <m:t>T</m:t>
+              </m:r>
+            </m:e>
+            <m:sub>
+              <m:r>
+                <w:rPr>
+                  <w:rFonts w:ascii="Cambria Math" w:eastAsiaTheme="minorEastAsia" w:hAnsi="Cambria Math" w:cs="Arial"/>
+                  <w:sz w:val="28"/>
+                  <w:szCs w:val="28"/>
+                </w:rPr>
+                <m:t>n+1</m:t>
+              </m:r>
+            </m:sub>
+          </m:sSub>
+          <m:sSub>
+            <m:sSubPr>
+              <m:ctrlPr>
+                <w:rPr>
+                  <w:rFonts w:ascii="Cambria Math" w:eastAsiaTheme="minorEastAsia" w:hAnsi="Cambria Math" w:cs="Arial"/>
+                  <w:i/>
+                  <w:sz w:val="28"/>
+                  <w:szCs w:val="28"/>
+                </w:rPr>
+              </m:ctrlPr>
+            </m:sSubPr>
+            <m:e>
+              <m:bar>
+                <m:barPr>
+                  <m:pos m:val="top"/>
+                  <m:ctrlPr>
+                    <w:rPr>
+                      <w:rFonts w:ascii="Cambria Math" w:eastAsiaTheme="minorEastAsia" w:hAnsi="Cambria Math" w:cs="Arial"/>
+                      <w:i/>
+                      <w:sz w:val="28"/>
+                      <w:szCs w:val="28"/>
+                    </w:rPr>
+                  </m:ctrlPr>
+                </m:barPr>
+                <m:e>
+                  <m:r>
+                    <w:rPr>
+                      <w:rFonts w:ascii="Cambria Math" w:eastAsiaTheme="minorEastAsia" w:hAnsi="Cambria Math" w:cs="Arial"/>
+                      <w:sz w:val="28"/>
+                      <w:szCs w:val="28"/>
+                    </w:rPr>
+                    <m:t>y</m:t>
+                  </m:r>
+                </m:e>
+              </m:bar>
+            </m:e>
+            <m:sub>
+              <m:r>
+                <w:rPr>
+                  <w:rFonts w:ascii="Cambria Math" w:eastAsiaTheme="minorEastAsia" w:hAnsi="Cambria Math" w:cs="Arial"/>
+                  <w:sz w:val="28"/>
+                  <w:szCs w:val="28"/>
+                </w:rPr>
+                <m:t>n+1</m:t>
+              </m:r>
+            </m:sub>
+          </m:sSub>
+          <m:r>
+            <w:rPr>
+              <w:rFonts w:ascii="Cambria Math" w:eastAsiaTheme="minorEastAsia" w:hAnsi="Cambria Math" w:cs="Arial"/>
+              <w:sz w:val="28"/>
+              <w:szCs w:val="28"/>
+            </w:rPr>
+            <m:t>-2g</m:t>
+          </m:r>
+          <m:r>
+            <w:rPr>
+              <w:rFonts w:ascii="Cambria Math" w:eastAsiaTheme="minorEastAsia" w:hAnsi="Cambria Math" w:cs="Arial"/>
+              <w:sz w:val="28"/>
+              <w:szCs w:val="28"/>
+            </w:rPr>
+            <m:t>)</m:t>
+          </m:r>
+        </m:oMath>
+      </m:oMathPara>
     </w:p>
     <w:p>
       <w:pPr>
@@ -8704,7 +9425,19 @@
         <w:rPr>
           <w:rFonts w:ascii="Arial" w:eastAsiaTheme="minorEastAsia" w:hAnsi="Arial" w:cs="Arial"/>
         </w:rPr>
-        <w:t xml:space="preserve">Os resultados estão na sessão </w:t>
+        <w:t>Os resultados estão na se</w:t>
+      </w:r>
+      <w:r>
+        <w:rPr>
+          <w:rFonts w:ascii="Arial" w:eastAsiaTheme="minorEastAsia" w:hAnsi="Arial" w:cs="Arial"/>
+        </w:rPr>
+        <w:t>ç</w:t>
+      </w:r>
+      <w:r>
+        <w:rPr>
+          <w:rFonts w:ascii="Arial" w:eastAsiaTheme="minorEastAsia" w:hAnsi="Arial" w:cs="Arial"/>
+        </w:rPr>
+        <w:t xml:space="preserve">ão </w:t>
       </w:r>
       <w:r>
         <w:rPr>
@@ -8712,6 +9445,54 @@
         </w:rPr>
         <w:t>seguinte.</w:t>
       </w:r>
+    </w:p>
+    <w:p>
+      <w:pPr>
+        <w:ind w:firstLine="708"/>
+        <w:rPr>
+          <w:rFonts w:ascii="Arial" w:eastAsiaTheme="minorEastAsia" w:hAnsi="Arial" w:cs="Arial"/>
+        </w:rPr>
+      </w:pPr>
+    </w:p>
+    <w:p>
+      <w:pPr>
+        <w:ind w:firstLine="708"/>
+        <w:rPr>
+          <w:rFonts w:ascii="Arial" w:eastAsiaTheme="minorEastAsia" w:hAnsi="Arial" w:cs="Arial"/>
+        </w:rPr>
+      </w:pPr>
+    </w:p>
+    <w:p>
+      <w:pPr>
+        <w:ind w:firstLine="708"/>
+        <w:rPr>
+          <w:rFonts w:ascii="Arial" w:eastAsiaTheme="minorEastAsia" w:hAnsi="Arial" w:cs="Arial"/>
+        </w:rPr>
+      </w:pPr>
+    </w:p>
+    <w:p>
+      <w:pPr>
+        <w:ind w:firstLine="708"/>
+        <w:rPr>
+          <w:rFonts w:ascii="Arial" w:eastAsiaTheme="minorEastAsia" w:hAnsi="Arial" w:cs="Arial"/>
+        </w:rPr>
+      </w:pPr>
+    </w:p>
+    <w:p>
+      <w:pPr>
+        <w:ind w:firstLine="708"/>
+        <w:rPr>
+          <w:rFonts w:ascii="Arial" w:eastAsiaTheme="minorEastAsia" w:hAnsi="Arial" w:cs="Arial"/>
+        </w:rPr>
+      </w:pPr>
+    </w:p>
+    <w:p>
+      <w:pPr>
+        <w:ind w:firstLine="708"/>
+        <w:rPr>
+          <w:rFonts w:ascii="Arial" w:eastAsiaTheme="minorEastAsia" w:hAnsi="Arial" w:cs="Arial"/>
+        </w:rPr>
+      </w:pPr>
     </w:p>
     <w:p>
       <w:pPr>
@@ -8744,6 +9525,7 @@
           <w:sz w:val="32"/>
           <w:szCs w:val="32"/>
         </w:rPr>
+        <w:lastRenderedPageBreak/>
         <w:t>Resultados e discussão</w:t>
       </w:r>
     </w:p>
@@ -8769,7 +9551,6 @@
         <w:rPr>
           <w:rFonts w:ascii="Arial" w:eastAsiaTheme="minorEastAsia" w:hAnsi="Arial" w:cs="Arial"/>
         </w:rPr>
-        <w:lastRenderedPageBreak/>
         <w:t xml:space="preserve">Após numerosos testes com as variáveis ‘h’ e </w:t>
       </w:r>
       <w:r>
@@ -8924,16 +9705,16 @@
           <w:color w:val="FF0000"/>
         </w:rPr>
         <w:drawing>
-          <wp:anchor distT="0" distB="0" distL="114300" distR="114300" simplePos="0" relativeHeight="251658240" behindDoc="1" locked="0" layoutInCell="1" allowOverlap="1" wp14:anchorId="72DAEDC9" wp14:editId="42C6AC0F">
+          <wp:anchor distT="0" distB="0" distL="114300" distR="114300" simplePos="0" relativeHeight="251658240" behindDoc="1" locked="0" layoutInCell="1" allowOverlap="1" wp14:anchorId="72DAEDC9" wp14:editId="1B23AA79">
             <wp:simplePos x="0" y="0"/>
             <wp:positionH relativeFrom="margin">
               <wp:align>center</wp:align>
             </wp:positionH>
             <wp:positionV relativeFrom="paragraph">
-              <wp:posOffset>160793</wp:posOffset>
+              <wp:posOffset>58889</wp:posOffset>
             </wp:positionV>
-            <wp:extent cx="4741092" cy="3557280"/>
-            <wp:effectExtent l="0" t="0" r="2540" b="5080"/>
+            <wp:extent cx="4274624" cy="3207284"/>
+            <wp:effectExtent l="0" t="0" r="0" b="0"/>
             <wp:wrapNone/>
             <wp:docPr id="1" name="Imagem 1"/>
             <wp:cNvGraphicFramePr>
@@ -8964,7 +9745,7 @@
                   <pic:spPr bwMode="auto">
                     <a:xfrm>
                       <a:off x="0" y="0"/>
-                      <a:ext cx="4741092" cy="3557280"/>
+                      <a:ext cx="4274624" cy="3207284"/>
                     </a:xfrm>
                     <a:prstGeom prst="rect">
                       <a:avLst/>
@@ -9096,17 +9877,6 @@
           <w:color w:val="000000" w:themeColor="text1"/>
         </w:rPr>
       </w:pPr>
-    </w:p>
-    <w:p>
-      <w:pPr>
-        <w:spacing w:line="360" w:lineRule="auto"/>
-        <w:ind w:firstLine="708"/>
-        <w:jc w:val="both"/>
-        <w:rPr>
-          <w:rFonts w:ascii="Arial" w:eastAsiaTheme="minorEastAsia" w:hAnsi="Arial" w:cs="Arial"/>
-          <w:color w:val="000000" w:themeColor="text1"/>
-        </w:rPr>
-      </w:pPr>
       <w:r>
         <w:rPr>
           <w:rFonts w:ascii="Arial" w:eastAsiaTheme="minorEastAsia" w:hAnsi="Arial" w:cs="Arial"/>
@@ -9114,16 +9884,16 @@
           <w:color w:val="FF0000"/>
         </w:rPr>
         <w:drawing>
-          <wp:anchor distT="0" distB="0" distL="114300" distR="114300" simplePos="0" relativeHeight="251659264" behindDoc="1" locked="0" layoutInCell="1" allowOverlap="1" wp14:anchorId="63E8C907" wp14:editId="14790C73">
+          <wp:anchor distT="0" distB="0" distL="114300" distR="114300" simplePos="0" relativeHeight="251659264" behindDoc="1" locked="0" layoutInCell="1" allowOverlap="1" wp14:anchorId="63E8C907" wp14:editId="04B02D5F">
             <wp:simplePos x="0" y="0"/>
             <wp:positionH relativeFrom="margin">
               <wp:align>center</wp:align>
             </wp:positionH>
             <wp:positionV relativeFrom="paragraph">
-              <wp:posOffset>160075</wp:posOffset>
+              <wp:posOffset>82881</wp:posOffset>
             </wp:positionV>
-            <wp:extent cx="4813980" cy="3611918"/>
-            <wp:effectExtent l="0" t="0" r="5715" b="7620"/>
+            <wp:extent cx="4543582" cy="3409040"/>
+            <wp:effectExtent l="0" t="0" r="0" b="1270"/>
             <wp:wrapNone/>
             <wp:docPr id="2" name="Imagem 2"/>
             <wp:cNvGraphicFramePr>
@@ -9154,7 +9924,7 @@
                   <pic:spPr bwMode="auto">
                     <a:xfrm>
                       <a:off x="0" y="0"/>
-                      <a:ext cx="4813980" cy="3611918"/>
+                      <a:ext cx="4543582" cy="3409040"/>
                     </a:xfrm>
                     <a:prstGeom prst="rect">
                       <a:avLst/>
@@ -9286,28 +10056,6 @@
           <w:color w:val="000000" w:themeColor="text1"/>
         </w:rPr>
       </w:pPr>
-    </w:p>
-    <w:p>
-      <w:pPr>
-        <w:spacing w:line="360" w:lineRule="auto"/>
-        <w:ind w:firstLine="708"/>
-        <w:jc w:val="both"/>
-        <w:rPr>
-          <w:rFonts w:ascii="Arial" w:eastAsiaTheme="minorEastAsia" w:hAnsi="Arial" w:cs="Arial"/>
-          <w:color w:val="000000" w:themeColor="text1"/>
-        </w:rPr>
-      </w:pPr>
-    </w:p>
-    <w:p>
-      <w:pPr>
-        <w:spacing w:line="360" w:lineRule="auto"/>
-        <w:ind w:firstLine="708"/>
-        <w:jc w:val="both"/>
-        <w:rPr>
-          <w:rFonts w:ascii="Arial" w:eastAsiaTheme="minorEastAsia" w:hAnsi="Arial" w:cs="Arial"/>
-          <w:color w:val="000000" w:themeColor="text1"/>
-        </w:rPr>
-      </w:pPr>
       <w:r>
         <w:rPr>
           <w:rFonts w:ascii="Arial" w:eastAsiaTheme="minorEastAsia" w:hAnsi="Arial" w:cs="Arial"/>
@@ -9315,13 +10063,13 @@
           <w:color w:val="FF0000"/>
         </w:rPr>
         <w:drawing>
-          <wp:anchor distT="0" distB="0" distL="114300" distR="114300" simplePos="0" relativeHeight="251660288" behindDoc="1" locked="0" layoutInCell="1" allowOverlap="1" wp14:anchorId="16A5E748" wp14:editId="6A4BE022">
+          <wp:anchor distT="0" distB="0" distL="114300" distR="114300" simplePos="0" relativeHeight="251660288" behindDoc="1" locked="0" layoutInCell="1" allowOverlap="1" wp14:anchorId="16A5E748" wp14:editId="79D5E2CF">
             <wp:simplePos x="0" y="0"/>
             <wp:positionH relativeFrom="margin">
               <wp:align>center</wp:align>
             </wp:positionH>
             <wp:positionV relativeFrom="paragraph">
-              <wp:posOffset>-614198</wp:posOffset>
+              <wp:posOffset>8503</wp:posOffset>
             </wp:positionV>
             <wp:extent cx="4723078" cy="3543710"/>
             <wp:effectExtent l="0" t="0" r="1905" b="0"/>
@@ -9476,6 +10224,28 @@
           <w:color w:val="000000" w:themeColor="text1"/>
         </w:rPr>
       </w:pPr>
+    </w:p>
+    <w:p>
+      <w:pPr>
+        <w:spacing w:line="360" w:lineRule="auto"/>
+        <w:ind w:firstLine="708"/>
+        <w:jc w:val="both"/>
+        <w:rPr>
+          <w:rFonts w:ascii="Arial" w:eastAsiaTheme="minorEastAsia" w:hAnsi="Arial" w:cs="Arial"/>
+          <w:color w:val="000000" w:themeColor="text1"/>
+        </w:rPr>
+      </w:pPr>
+    </w:p>
+    <w:p>
+      <w:pPr>
+        <w:spacing w:line="360" w:lineRule="auto"/>
+        <w:ind w:firstLine="708"/>
+        <w:jc w:val="both"/>
+        <w:rPr>
+          <w:rFonts w:ascii="Arial" w:eastAsiaTheme="minorEastAsia" w:hAnsi="Arial" w:cs="Arial"/>
+          <w:color w:val="000000" w:themeColor="text1"/>
+        </w:rPr>
+      </w:pPr>
       <w:r>
         <w:rPr>
           <w:rFonts w:ascii="Arial" w:eastAsiaTheme="minorEastAsia" w:hAnsi="Arial" w:cs="Arial"/>
@@ -9504,100 +10274,16 @@
       <w:r>
         <w:rPr>
           <w:rFonts w:ascii="Arial" w:eastAsiaTheme="minorEastAsia" w:hAnsi="Arial" w:cs="Arial"/>
-          <w:color w:val="000000" w:themeColor="text1"/>
-        </w:rPr>
-        <w:t>Reduzindo-se o tempo total, obtemos um resultado ainda mais preciso, porém com menos tempo de simulação:</w:t>
-      </w:r>
-    </w:p>
-    <w:p>
-      <w:pPr>
-        <w:spacing w:line="360" w:lineRule="auto"/>
-        <w:ind w:firstLine="708"/>
-        <w:jc w:val="both"/>
-        <w:rPr>
-          <w:rFonts w:ascii="Arial" w:eastAsiaTheme="minorEastAsia" w:hAnsi="Arial" w:cs="Arial"/>
-        </w:rPr>
-      </w:pPr>
-      <m:oMathPara>
-        <m:oMath>
-          <m:r>
-            <w:rPr>
-              <w:rFonts w:ascii="Cambria Math" w:eastAsiaTheme="minorEastAsia" w:hAnsi="Cambria Math" w:cs="Arial"/>
-            </w:rPr>
-            <m:t>h=0.0001 s</m:t>
-          </m:r>
-        </m:oMath>
-      </m:oMathPara>
-    </w:p>
-    <w:p>
-      <w:pPr>
-        <w:spacing w:line="360" w:lineRule="auto"/>
-        <w:ind w:firstLine="708"/>
-        <w:jc w:val="center"/>
-        <w:rPr>
-          <w:rFonts w:ascii="Arial" w:eastAsiaTheme="minorEastAsia" w:hAnsi="Arial" w:cs="Arial"/>
-        </w:rPr>
-      </w:pPr>
-      <m:oMathPara>
-        <m:oMath>
-          <m:sSub>
-            <m:sSubPr>
-              <m:ctrlPr>
-                <w:rPr>
-                  <w:rFonts w:ascii="Cambria Math" w:eastAsiaTheme="minorEastAsia" w:hAnsi="Cambria Math" w:cs="Arial"/>
-                  <w:i/>
-                </w:rPr>
-              </m:ctrlPr>
-            </m:sSubPr>
-            <m:e>
-              <m:r>
-                <w:rPr>
-                  <w:rFonts w:ascii="Cambria Math" w:eastAsiaTheme="minorEastAsia" w:hAnsi="Cambria Math" w:cs="Arial"/>
-                </w:rPr>
-                <m:t>t</m:t>
-              </m:r>
-            </m:e>
-            <m:sub>
-              <m:r>
-                <w:rPr>
-                  <w:rFonts w:ascii="Cambria Math" w:eastAsiaTheme="minorEastAsia" w:hAnsi="Cambria Math" w:cs="Arial"/>
-                </w:rPr>
-                <m:t>f</m:t>
-              </m:r>
-            </m:sub>
-          </m:sSub>
-          <m:r>
-            <w:rPr>
-              <w:rFonts w:ascii="Cambria Math" w:eastAsiaTheme="minorEastAsia" w:hAnsi="Cambria Math" w:cs="Arial"/>
-            </w:rPr>
-            <m:t>=2.0 s</m:t>
-          </m:r>
-        </m:oMath>
-      </m:oMathPara>
-    </w:p>
-    <w:p>
-      <w:pPr>
-        <w:spacing w:line="360" w:lineRule="auto"/>
-        <w:ind w:firstLine="708"/>
-        <w:jc w:val="both"/>
-        <w:rPr>
-          <w:rFonts w:ascii="Arial" w:eastAsiaTheme="minorEastAsia" w:hAnsi="Arial" w:cs="Arial"/>
-          <w:color w:val="000000" w:themeColor="text1"/>
-        </w:rPr>
-      </w:pPr>
-      <w:r>
-        <w:rPr>
-          <w:rFonts w:ascii="Arial" w:eastAsiaTheme="minorEastAsia" w:hAnsi="Arial" w:cs="Arial"/>
           <w:noProof/>
         </w:rPr>
         <w:drawing>
-          <wp:anchor distT="0" distB="0" distL="114300" distR="114300" simplePos="0" relativeHeight="251661312" behindDoc="1" locked="0" layoutInCell="1" allowOverlap="1" wp14:anchorId="1E4578F1" wp14:editId="3524C3F6">
+          <wp:anchor distT="0" distB="0" distL="114300" distR="114300" simplePos="0" relativeHeight="251661312" behindDoc="1" locked="0" layoutInCell="1" allowOverlap="1" wp14:anchorId="1E4578F1" wp14:editId="01B21CC1">
             <wp:simplePos x="0" y="0"/>
             <wp:positionH relativeFrom="margin">
               <wp:align>center</wp:align>
             </wp:positionH>
             <wp:positionV relativeFrom="paragraph">
-              <wp:posOffset>111346</wp:posOffset>
+              <wp:posOffset>1191067</wp:posOffset>
             </wp:positionV>
             <wp:extent cx="4853940" cy="3641725"/>
             <wp:effectExtent l="0" t="0" r="3810" b="0"/>
@@ -9653,6 +10339,90 @@
           </wp:anchor>
         </w:drawing>
       </w:r>
+      <w:r>
+        <w:rPr>
+          <w:rFonts w:ascii="Arial" w:eastAsiaTheme="minorEastAsia" w:hAnsi="Arial" w:cs="Arial"/>
+          <w:color w:val="000000" w:themeColor="text1"/>
+        </w:rPr>
+        <w:t>Reduzindo-se o tempo total, obtemos um resultado ainda mais preciso, porém com menos tempo de simulação:</w:t>
+      </w:r>
+    </w:p>
+    <w:p>
+      <w:pPr>
+        <w:spacing w:line="360" w:lineRule="auto"/>
+        <w:ind w:firstLine="708"/>
+        <w:jc w:val="both"/>
+        <w:rPr>
+          <w:rFonts w:ascii="Arial" w:eastAsiaTheme="minorEastAsia" w:hAnsi="Arial" w:cs="Arial"/>
+        </w:rPr>
+      </w:pPr>
+      <m:oMathPara>
+        <m:oMath>
+          <m:r>
+            <w:rPr>
+              <w:rFonts w:ascii="Cambria Math" w:eastAsiaTheme="minorEastAsia" w:hAnsi="Cambria Math" w:cs="Arial"/>
+            </w:rPr>
+            <m:t>h=0.0001 s</m:t>
+          </m:r>
+        </m:oMath>
+      </m:oMathPara>
+    </w:p>
+    <w:p>
+      <w:pPr>
+        <w:spacing w:line="360" w:lineRule="auto"/>
+        <w:ind w:firstLine="708"/>
+        <w:jc w:val="center"/>
+        <w:rPr>
+          <w:rFonts w:ascii="Arial" w:eastAsiaTheme="minorEastAsia" w:hAnsi="Arial" w:cs="Arial"/>
+        </w:rPr>
+      </w:pPr>
+      <m:oMathPara>
+        <m:oMath>
+          <m:sSub>
+            <m:sSubPr>
+              <m:ctrlPr>
+                <w:rPr>
+                  <w:rFonts w:ascii="Cambria Math" w:eastAsiaTheme="minorEastAsia" w:hAnsi="Cambria Math" w:cs="Arial"/>
+                  <w:i/>
+                </w:rPr>
+              </m:ctrlPr>
+            </m:sSubPr>
+            <m:e>
+              <m:r>
+                <w:rPr>
+                  <w:rFonts w:ascii="Cambria Math" w:eastAsiaTheme="minorEastAsia" w:hAnsi="Cambria Math" w:cs="Arial"/>
+                </w:rPr>
+                <m:t>t</m:t>
+              </m:r>
+            </m:e>
+            <m:sub>
+              <m:r>
+                <w:rPr>
+                  <w:rFonts w:ascii="Cambria Math" w:eastAsiaTheme="minorEastAsia" w:hAnsi="Cambria Math" w:cs="Arial"/>
+                </w:rPr>
+                <m:t>f</m:t>
+              </m:r>
+            </m:sub>
+          </m:sSub>
+          <m:r>
+            <w:rPr>
+              <w:rFonts w:ascii="Cambria Math" w:eastAsiaTheme="minorEastAsia" w:hAnsi="Cambria Math" w:cs="Arial"/>
+            </w:rPr>
+            <m:t>=2.0 s</m:t>
+          </m:r>
+        </m:oMath>
+      </m:oMathPara>
+    </w:p>
+    <w:p>
+      <w:pPr>
+        <w:spacing w:line="360" w:lineRule="auto"/>
+        <w:ind w:firstLine="708"/>
+        <w:jc w:val="both"/>
+        <w:rPr>
+          <w:rFonts w:ascii="Arial" w:eastAsiaTheme="minorEastAsia" w:hAnsi="Arial" w:cs="Arial"/>
+          <w:color w:val="000000" w:themeColor="text1"/>
+        </w:rPr>
+      </w:pPr>
     </w:p>
     <w:p>
       <w:pPr>
@@ -9752,64 +10522,21 @@
           <w:color w:val="000000" w:themeColor="text1"/>
         </w:rPr>
       </w:pPr>
-    </w:p>
-    <w:p>
-      <w:pPr>
-        <w:spacing w:line="360" w:lineRule="auto"/>
-        <w:ind w:firstLine="708"/>
-        <w:jc w:val="both"/>
-        <w:rPr>
-          <w:rFonts w:ascii="Arial" w:eastAsiaTheme="minorEastAsia" w:hAnsi="Arial" w:cs="Arial"/>
-          <w:color w:val="000000" w:themeColor="text1"/>
-        </w:rPr>
-      </w:pPr>
-    </w:p>
-    <w:p>
-      <w:pPr>
-        <w:spacing w:line="360" w:lineRule="auto"/>
-        <w:ind w:firstLine="708"/>
-        <w:jc w:val="both"/>
-        <w:rPr>
-          <w:rFonts w:ascii="Arial" w:eastAsiaTheme="minorEastAsia" w:hAnsi="Arial" w:cs="Arial"/>
-          <w:color w:val="000000" w:themeColor="text1"/>
-        </w:rPr>
-      </w:pPr>
-    </w:p>
-    <w:p>
-      <w:pPr>
-        <w:spacing w:line="360" w:lineRule="auto"/>
-        <w:ind w:firstLine="708"/>
-        <w:jc w:val="both"/>
-        <w:rPr>
-          <w:rFonts w:ascii="Arial" w:eastAsiaTheme="minorEastAsia" w:hAnsi="Arial" w:cs="Arial"/>
-          <w:color w:val="000000" w:themeColor="text1"/>
-        </w:rPr>
-      </w:pPr>
-    </w:p>
-    <w:p>
-      <w:pPr>
-        <w:spacing w:line="360" w:lineRule="auto"/>
-        <w:ind w:firstLine="708"/>
-        <w:jc w:val="both"/>
-        <w:rPr>
-          <w:rFonts w:ascii="Arial" w:eastAsiaTheme="minorEastAsia" w:hAnsi="Arial" w:cs="Arial"/>
-          <w:color w:val="000000" w:themeColor="text1"/>
-        </w:rPr>
-      </w:pPr>
       <w:r>
         <w:rPr>
           <w:rFonts w:ascii="Arial" w:eastAsiaTheme="minorEastAsia" w:hAnsi="Arial" w:cs="Arial"/>
           <w:noProof/>
           <w:color w:val="000000" w:themeColor="text1"/>
         </w:rPr>
+        <w:lastRenderedPageBreak/>
         <w:drawing>
-          <wp:anchor distT="0" distB="0" distL="114300" distR="114300" simplePos="0" relativeHeight="251665408" behindDoc="1" locked="0" layoutInCell="1" allowOverlap="1" wp14:anchorId="437284E7" wp14:editId="2EDB80C6">
+          <wp:anchor distT="0" distB="0" distL="114300" distR="114300" simplePos="0" relativeHeight="251665408" behindDoc="1" locked="0" layoutInCell="1" allowOverlap="1" wp14:anchorId="437284E7" wp14:editId="1F3A7AB8">
             <wp:simplePos x="0" y="0"/>
             <wp:positionH relativeFrom="margin">
               <wp:align>center</wp:align>
             </wp:positionH>
             <wp:positionV relativeFrom="paragraph">
-              <wp:posOffset>-1215</wp:posOffset>
+              <wp:posOffset>-347786</wp:posOffset>
             </wp:positionV>
             <wp:extent cx="4126002" cy="3092782"/>
             <wp:effectExtent l="0" t="0" r="8255" b="0"/>
@@ -9964,17 +10691,6 @@
           <w:color w:val="000000" w:themeColor="text1"/>
         </w:rPr>
       </w:pPr>
-    </w:p>
-    <w:p>
-      <w:pPr>
-        <w:spacing w:line="360" w:lineRule="auto"/>
-        <w:ind w:firstLine="708"/>
-        <w:jc w:val="both"/>
-        <w:rPr>
-          <w:rFonts w:ascii="Arial" w:eastAsiaTheme="minorEastAsia" w:hAnsi="Arial" w:cs="Arial"/>
-          <w:color w:val="000000" w:themeColor="text1"/>
-        </w:rPr>
-      </w:pPr>
       <w:r>
         <w:rPr>
           <w:rFonts w:ascii="Arial" w:eastAsiaTheme="minorEastAsia" w:hAnsi="Arial" w:cs="Arial"/>
@@ -10078,7 +10794,14 @@
           <w:rFonts w:ascii="Arial" w:eastAsiaTheme="minorEastAsia" w:hAnsi="Arial" w:cs="Arial"/>
           <w:color w:val="000000" w:themeColor="text1"/>
         </w:rPr>
-        <w:t xml:space="preserve">Os resultados </w:t>
+        <w:t>O</w:t>
+      </w:r>
+      <w:r>
+        <w:rPr>
+          <w:rFonts w:ascii="Arial" w:eastAsiaTheme="minorEastAsia" w:hAnsi="Arial" w:cs="Arial"/>
+          <w:color w:val="000000" w:themeColor="text1"/>
+        </w:rPr>
+        <w:t xml:space="preserve">s resultados </w:t>
       </w:r>
       <w:r>
         <w:rPr>
@@ -10112,15 +10835,15 @@
           <w:color w:val="000000" w:themeColor="text1"/>
         </w:rPr>
         <w:drawing>
-          <wp:anchor distT="0" distB="0" distL="114300" distR="114300" simplePos="0" relativeHeight="251662336" behindDoc="1" locked="0" layoutInCell="1" allowOverlap="1" wp14:anchorId="5B17EBFC" wp14:editId="402D3D63">
+          <wp:anchor distT="0" distB="0" distL="114300" distR="114300" simplePos="0" relativeHeight="251662336" behindDoc="1" locked="0" layoutInCell="1" allowOverlap="1" wp14:anchorId="5B17EBFC" wp14:editId="76F856D5">
             <wp:simplePos x="0" y="0"/>
             <wp:positionH relativeFrom="margin">
-              <wp:posOffset>334673</wp:posOffset>
+              <wp:posOffset>175895</wp:posOffset>
             </wp:positionH>
             <wp:positionV relativeFrom="paragraph">
-              <wp:posOffset>79568</wp:posOffset>
+              <wp:posOffset>91274</wp:posOffset>
             </wp:positionV>
-            <wp:extent cx="4754078" cy="3567208"/>
+            <wp:extent cx="5039774" cy="3781578"/>
             <wp:effectExtent l="0" t="0" r="8890" b="0"/>
             <wp:wrapNone/>
             <wp:docPr id="5" name="Imagem 5"/>
@@ -10152,7 +10875,7 @@
                   <pic:spPr bwMode="auto">
                     <a:xfrm>
                       <a:off x="0" y="0"/>
-                      <a:ext cx="4754078" cy="3567208"/>
+                      <a:ext cx="5039774" cy="3781578"/>
                     </a:xfrm>
                     <a:prstGeom prst="rect">
                       <a:avLst/>
@@ -10283,20 +11006,43 @@
           <w:color w:val="000000" w:themeColor="text1"/>
         </w:rPr>
       </w:pPr>
+    </w:p>
+    <w:p>
+      <w:pPr>
+        <w:spacing w:line="360" w:lineRule="auto"/>
+        <w:ind w:firstLine="708"/>
+        <w:jc w:val="both"/>
+        <w:rPr>
+          <w:rFonts w:ascii="Arial" w:eastAsiaTheme="minorEastAsia" w:hAnsi="Arial" w:cs="Arial"/>
+          <w:color w:val="000000" w:themeColor="text1"/>
+        </w:rPr>
+      </w:pPr>
+    </w:p>
+    <w:p>
+      <w:pPr>
+        <w:spacing w:line="360" w:lineRule="auto"/>
+        <w:ind w:firstLine="708"/>
+        <w:jc w:val="both"/>
+        <w:rPr>
+          <w:rFonts w:ascii="Arial" w:eastAsiaTheme="minorEastAsia" w:hAnsi="Arial" w:cs="Arial"/>
+          <w:color w:val="000000" w:themeColor="text1"/>
+        </w:rPr>
+      </w:pPr>
       <w:r>
         <w:rPr>
           <w:rFonts w:ascii="Arial" w:eastAsiaTheme="minorEastAsia" w:hAnsi="Arial" w:cs="Arial"/>
           <w:noProof/>
           <w:color w:val="000000" w:themeColor="text1"/>
         </w:rPr>
+        <w:lastRenderedPageBreak/>
         <w:drawing>
-          <wp:anchor distT="0" distB="0" distL="114300" distR="114300" simplePos="0" relativeHeight="251663360" behindDoc="1" locked="0" layoutInCell="1" allowOverlap="1" wp14:anchorId="2620CD39" wp14:editId="019CF004">
+          <wp:anchor distT="0" distB="0" distL="114300" distR="114300" simplePos="0" relativeHeight="251663360" behindDoc="1" locked="0" layoutInCell="1" allowOverlap="1" wp14:anchorId="2620CD39" wp14:editId="70B791C8">
             <wp:simplePos x="0" y="0"/>
             <wp:positionH relativeFrom="margin">
               <wp:align>center</wp:align>
             </wp:positionH>
             <wp:positionV relativeFrom="paragraph">
-              <wp:posOffset>2981</wp:posOffset>
+              <wp:posOffset>-511755</wp:posOffset>
             </wp:positionV>
             <wp:extent cx="4895200" cy="3672854"/>
             <wp:effectExtent l="0" t="0" r="1270" b="3810"/>
@@ -10451,28 +11197,6 @@
           <w:color w:val="000000" w:themeColor="text1"/>
         </w:rPr>
       </w:pPr>
-    </w:p>
-    <w:p>
-      <w:pPr>
-        <w:spacing w:line="360" w:lineRule="auto"/>
-        <w:ind w:firstLine="708"/>
-        <w:jc w:val="both"/>
-        <w:rPr>
-          <w:rFonts w:ascii="Arial" w:eastAsiaTheme="minorEastAsia" w:hAnsi="Arial" w:cs="Arial"/>
-          <w:color w:val="000000" w:themeColor="text1"/>
-        </w:rPr>
-      </w:pPr>
-    </w:p>
-    <w:p>
-      <w:pPr>
-        <w:spacing w:line="360" w:lineRule="auto"/>
-        <w:ind w:firstLine="708"/>
-        <w:jc w:val="both"/>
-        <w:rPr>
-          <w:rFonts w:ascii="Arial" w:eastAsiaTheme="minorEastAsia" w:hAnsi="Arial" w:cs="Arial"/>
-          <w:color w:val="000000" w:themeColor="text1"/>
-        </w:rPr>
-      </w:pPr>
       <w:r>
         <w:rPr>
           <w:rFonts w:ascii="Arial" w:eastAsiaTheme="minorEastAsia" w:hAnsi="Arial" w:cs="Arial"/>
@@ -10480,13 +11204,13 @@
           <w:color w:val="000000" w:themeColor="text1"/>
         </w:rPr>
         <w:drawing>
-          <wp:anchor distT="0" distB="0" distL="114300" distR="114300" simplePos="0" relativeHeight="251664384" behindDoc="1" locked="0" layoutInCell="1" allowOverlap="1" wp14:anchorId="1D5907CC" wp14:editId="728A37C8">
+          <wp:anchor distT="0" distB="0" distL="114300" distR="114300" simplePos="0" relativeHeight="251664384" behindDoc="1" locked="0" layoutInCell="1" allowOverlap="1" wp14:anchorId="1D5907CC" wp14:editId="43C934E8">
             <wp:simplePos x="0" y="0"/>
             <wp:positionH relativeFrom="margin">
               <wp:align>center</wp:align>
             </wp:positionH>
             <wp:positionV relativeFrom="paragraph">
-              <wp:posOffset>139617</wp:posOffset>
+              <wp:posOffset>226171</wp:posOffset>
             </wp:positionV>
             <wp:extent cx="5008740" cy="3752980"/>
             <wp:effectExtent l="0" t="0" r="1905" b="0"/>
@@ -10645,18 +11369,145 @@
     <w:p>
       <w:pPr>
         <w:spacing w:line="360" w:lineRule="auto"/>
-        <w:ind w:firstLine="708"/>
-        <w:jc w:val="both"/>
-        <w:rPr>
-          <w:rFonts w:ascii="Arial" w:eastAsiaTheme="minorEastAsia" w:hAnsi="Arial" w:cs="Arial"/>
-          <w:color w:val="000000" w:themeColor="text1"/>
-        </w:rPr>
-      </w:pPr>
-    </w:p>
-    <w:p>
-      <w:pPr>
-        <w:spacing w:line="360" w:lineRule="auto"/>
-        <w:jc w:val="both"/>
+        <w:jc w:val="both"/>
+        <w:rPr>
+          <w:rFonts w:ascii="Arial" w:eastAsiaTheme="minorEastAsia" w:hAnsi="Arial" w:cs="Arial"/>
+          <w:color w:val="000000" w:themeColor="text1"/>
+        </w:rPr>
+      </w:pPr>
+    </w:p>
+    <w:p>
+      <w:pPr>
+        <w:spacing w:line="360" w:lineRule="auto"/>
+        <w:ind w:firstLine="708"/>
+        <w:jc w:val="both"/>
+        <w:rPr>
+          <w:rFonts w:ascii="Arial" w:eastAsiaTheme="minorEastAsia" w:hAnsi="Arial" w:cs="Arial"/>
+          <w:color w:val="000000" w:themeColor="text1"/>
+        </w:rPr>
+      </w:pPr>
+    </w:p>
+    <w:p>
+      <w:pPr>
+        <w:spacing w:line="360" w:lineRule="auto"/>
+        <w:ind w:firstLine="708"/>
+        <w:jc w:val="both"/>
+        <w:rPr>
+          <w:rFonts w:ascii="Arial" w:eastAsiaTheme="minorEastAsia" w:hAnsi="Arial" w:cs="Arial"/>
+        </w:rPr>
+      </w:pPr>
+      <w:r>
+        <w:rPr>
+          <w:rFonts w:ascii="Arial" w:eastAsiaTheme="minorEastAsia" w:hAnsi="Arial" w:cs="Arial"/>
+          <w:color w:val="000000" w:themeColor="text1"/>
+        </w:rPr>
+        <w:t xml:space="preserve">Nota-se uma perda de eficácia do método, a qual fica nítida no cálculo da posição </w:t>
+      </w:r>
+      <w:r>
+        <w:rPr>
+          <w:rFonts w:ascii="Arial" w:eastAsiaTheme="minorEastAsia" w:hAnsi="Arial" w:cs="Arial"/>
+          <w:color w:val="000000" w:themeColor="text1"/>
+        </w:rPr>
+        <w:t>do</w:t>
+      </w:r>
+      <w:r>
+        <w:rPr>
+          <w:rFonts w:ascii="Arial" w:eastAsiaTheme="minorEastAsia" w:hAnsi="Arial" w:cs="Arial"/>
+          <w:color w:val="000000" w:themeColor="text1"/>
+        </w:rPr>
+        <w:t xml:space="preserve"> pêndulo no plano XY</w:t>
+      </w:r>
+      <w:r>
+        <w:rPr>
+          <w:rFonts w:ascii="Arial" w:eastAsiaTheme="minorEastAsia" w:hAnsi="Arial" w:cs="Arial"/>
+          <w:color w:val="000000" w:themeColor="text1"/>
+        </w:rPr>
+        <w:t xml:space="preserve">. Note como </w:t>
+      </w:r>
+      <w:r>
+        <w:rPr>
+          <w:rFonts w:ascii="Arial" w:eastAsiaTheme="minorEastAsia" w:hAnsi="Arial" w:cs="Arial"/>
+          <w:color w:val="000000" w:themeColor="text1"/>
+        </w:rPr>
+        <w:t>a posição e</w:t>
+      </w:r>
+      <w:r>
+        <w:rPr>
+          <w:rFonts w:ascii="Arial" w:eastAsiaTheme="minorEastAsia" w:hAnsi="Arial" w:cs="Arial"/>
+          <w:color w:val="000000" w:themeColor="text1"/>
+        </w:rPr>
+        <w:t xml:space="preserve"> as velocidades </w:t>
+      </w:r>
+      <w:r>
+        <w:rPr>
+          <w:rFonts w:ascii="Arial" w:eastAsiaTheme="minorEastAsia" w:hAnsi="Arial" w:cs="Arial"/>
+          <w:color w:val="000000" w:themeColor="text1"/>
+        </w:rPr>
+        <w:t xml:space="preserve">do pêndulo </w:t>
+      </w:r>
+      <w:r>
+        <w:rPr>
+          <w:rFonts w:ascii="Arial" w:eastAsiaTheme="minorEastAsia" w:hAnsi="Arial" w:cs="Arial"/>
+          <w:color w:val="000000" w:themeColor="text1"/>
+        </w:rPr>
+        <w:t xml:space="preserve">são </w:t>
+      </w:r>
+      <w:r>
+        <w:rPr>
+          <w:rFonts w:ascii="Arial" w:eastAsiaTheme="minorEastAsia" w:hAnsi="Arial" w:cs="Arial"/>
+          <w:color w:val="000000" w:themeColor="text1"/>
+        </w:rPr>
+        <w:t>diferente</w:t>
+      </w:r>
+      <w:r>
+        <w:rPr>
+          <w:rFonts w:ascii="Arial" w:eastAsiaTheme="minorEastAsia" w:hAnsi="Arial" w:cs="Arial"/>
+          <w:color w:val="000000" w:themeColor="text1"/>
+        </w:rPr>
+        <w:t>s</w:t>
+      </w:r>
+      <w:r>
+        <w:rPr>
+          <w:rFonts w:ascii="Arial" w:eastAsiaTheme="minorEastAsia" w:hAnsi="Arial" w:cs="Arial"/>
+          <w:color w:val="000000" w:themeColor="text1"/>
+        </w:rPr>
+        <w:t xml:space="preserve"> do esperado.</w:t>
+      </w:r>
+      <w:r>
+        <w:rPr>
+          <w:rFonts w:ascii="Arial" w:eastAsiaTheme="minorEastAsia" w:hAnsi="Arial" w:cs="Arial"/>
+          <w:color w:val="000000" w:themeColor="text1"/>
+        </w:rPr>
+        <w:t xml:space="preserve"> Concluímos que </w:t>
+      </w:r>
+      <m:oMath>
+        <m:r>
+          <w:rPr>
+            <w:rFonts w:ascii="Cambria Math" w:eastAsiaTheme="minorEastAsia" w:hAnsi="Cambria Math" w:cs="Arial"/>
+          </w:rPr>
+          <m:t>h=0.001 s</m:t>
+        </m:r>
+      </m:oMath>
+      <w:r>
+        <w:rPr>
+          <w:rFonts w:ascii="Arial" w:eastAsiaTheme="minorEastAsia" w:hAnsi="Arial" w:cs="Arial"/>
+        </w:rPr>
+        <w:t xml:space="preserve"> não é pequeno o suficiente, o que deixa o método preditor-corretor impreciso.</w:t>
+      </w:r>
+    </w:p>
+    <w:p>
+      <w:pPr>
+        <w:spacing w:line="360" w:lineRule="auto"/>
+        <w:ind w:firstLine="708"/>
+        <w:jc w:val="both"/>
+        <w:rPr>
+          <w:rFonts w:ascii="Arial" w:eastAsiaTheme="minorEastAsia" w:hAnsi="Arial" w:cs="Arial"/>
+          <w:color w:val="000000" w:themeColor="text1"/>
+        </w:rPr>
+      </w:pPr>
+    </w:p>
+    <w:p>
+      <w:pPr>
         <w:rPr>
           <w:rFonts w:ascii="Arial" w:eastAsiaTheme="minorEastAsia" w:hAnsi="Arial" w:cs="Arial"/>
           <w:color w:val="000000" w:themeColor="text1"/>
@@ -10679,56 +11530,6 @@
           <w:color w:val="000000" w:themeColor="text1"/>
         </w:rPr>
         <w:lastRenderedPageBreak/>
-        <w:t xml:space="preserve">Nota-se uma clara perda de eficácia do método, a qual fica nítida no cálculo da posição </w:t>
-      </w:r>
-      <w:r>
-        <w:rPr>
-          <w:rFonts w:ascii="Arial" w:eastAsiaTheme="minorEastAsia" w:hAnsi="Arial" w:cs="Arial"/>
-          <w:color w:val="000000" w:themeColor="text1"/>
-        </w:rPr>
-        <w:t>do</w:t>
-      </w:r>
-      <w:r>
-        <w:rPr>
-          <w:rFonts w:ascii="Arial" w:eastAsiaTheme="minorEastAsia" w:hAnsi="Arial" w:cs="Arial"/>
-          <w:color w:val="000000" w:themeColor="text1"/>
-        </w:rPr>
-        <w:t xml:space="preserve"> pêndulo no plano XY</w:t>
-      </w:r>
-      <w:r>
-        <w:rPr>
-          <w:rFonts w:ascii="Arial" w:eastAsiaTheme="minorEastAsia" w:hAnsi="Arial" w:cs="Arial"/>
-          <w:color w:val="000000" w:themeColor="text1"/>
-        </w:rPr>
-        <w:t>. Note como o movimento do pêndulo é diferente do esperado.</w:t>
-      </w:r>
-    </w:p>
-    <w:p>
-      <w:pPr>
-        <w:spacing w:line="360" w:lineRule="auto"/>
-        <w:ind w:firstLine="708"/>
-        <w:jc w:val="both"/>
-        <w:rPr>
-          <w:rFonts w:ascii="Arial" w:eastAsiaTheme="minorEastAsia" w:hAnsi="Arial" w:cs="Arial"/>
-          <w:color w:val="000000" w:themeColor="text1"/>
-        </w:rPr>
-      </w:pPr>
-    </w:p>
-    <w:p>
-      <w:pPr>
-        <w:spacing w:line="360" w:lineRule="auto"/>
-        <w:ind w:firstLine="708"/>
-        <w:jc w:val="both"/>
-        <w:rPr>
-          <w:rFonts w:ascii="Arial" w:eastAsiaTheme="minorEastAsia" w:hAnsi="Arial" w:cs="Arial"/>
-          <w:color w:val="000000" w:themeColor="text1"/>
-        </w:rPr>
-      </w:pPr>
-      <w:r>
-        <w:rPr>
-          <w:rFonts w:ascii="Arial" w:eastAsiaTheme="minorEastAsia" w:hAnsi="Arial" w:cs="Arial"/>
-          <w:color w:val="000000" w:themeColor="text1"/>
-        </w:rPr>
         <w:t xml:space="preserve">Uma observação importante é quanto ao sinal da tensão na haste. Nota-se que durante todo o gráfico a tensão é negativa. </w:t>
       </w:r>
       <w:r>
@@ -10736,14 +11537,21 @@
           <w:rFonts w:ascii="Arial" w:eastAsiaTheme="minorEastAsia" w:hAnsi="Arial" w:cs="Arial"/>
           <w:color w:val="000000" w:themeColor="text1"/>
         </w:rPr>
-        <w:t xml:space="preserve">Isso se deve ao fato de que o vetor da tensão é sempre contrário ao referencial adotado como positivo, </w:t>
-      </w:r>
-      <w:r>
-        <w:rPr>
-          <w:rFonts w:ascii="Arial" w:eastAsiaTheme="minorEastAsia" w:hAnsi="Arial" w:cs="Arial"/>
-          <w:color w:val="000000" w:themeColor="text1"/>
-        </w:rPr>
-        <w:t>por isso</w:t>
+        <w:t>Isso se deve ao fato de que o vetor da tensão é sempre contrário ao referencial adotado como positivo,</w:t>
+      </w:r>
+      <w:r>
+        <w:rPr>
+          <w:rFonts w:ascii="Arial" w:eastAsiaTheme="minorEastAsia" w:hAnsi="Arial" w:cs="Arial"/>
+          <w:color w:val="000000" w:themeColor="text1"/>
+        </w:rPr>
+        <w:t xml:space="preserve"> pois a tensão é uma força restauradora. P</w:t>
+      </w:r>
+      <w:r>
+        <w:rPr>
+          <w:rFonts w:ascii="Arial" w:eastAsiaTheme="minorEastAsia" w:hAnsi="Arial" w:cs="Arial"/>
+          <w:color w:val="000000" w:themeColor="text1"/>
+        </w:rPr>
+        <w:t>or isso</w:t>
       </w:r>
       <w:r>
         <w:rPr>
@@ -10789,21 +11597,56 @@
           <w:rFonts w:ascii="Arial" w:eastAsiaTheme="minorEastAsia" w:hAnsi="Arial" w:cs="Arial"/>
           <w:color w:val="000000" w:themeColor="text1"/>
         </w:rPr>
-        <w:t>testados</w:t>
-      </w:r>
-      <w:r>
-        <w:rPr>
-          <w:rFonts w:ascii="Arial" w:eastAsiaTheme="minorEastAsia" w:hAnsi="Arial" w:cs="Arial"/>
-          <w:color w:val="000000" w:themeColor="text1"/>
-        </w:rPr>
-        <w:t xml:space="preserve"> como melhores, gerou resultados positivos e bem próximos da realidade. </w:t>
-      </w:r>
-      <w:r>
-        <w:rPr>
-          <w:rFonts w:ascii="Arial" w:eastAsiaTheme="minorEastAsia" w:hAnsi="Arial" w:cs="Arial"/>
-          <w:color w:val="000000" w:themeColor="text1"/>
-        </w:rPr>
-        <w:t>Conclui-se que este método é preciso</w:t>
+        <w:t>cujos testes foram melhores</w:t>
+      </w:r>
+      <w:r>
+        <w:rPr>
+          <w:rFonts w:ascii="Arial" w:eastAsiaTheme="minorEastAsia" w:hAnsi="Arial" w:cs="Arial"/>
+          <w:color w:val="000000" w:themeColor="text1"/>
+        </w:rPr>
+        <w:t xml:space="preserve">, gerou resultados positivos e bem próximos da realidade. </w:t>
+      </w:r>
+      <w:r>
+        <w:rPr>
+          <w:rFonts w:ascii="Arial" w:eastAsiaTheme="minorEastAsia" w:hAnsi="Arial" w:cs="Arial"/>
+          <w:color w:val="000000" w:themeColor="text1"/>
+        </w:rPr>
+        <w:t xml:space="preserve">Também ficou claro que quanto menor o ‘h’ e menor o tempo total de simulação, mais preciso é método, as custas de mais memória e de mais processamento. </w:t>
+      </w:r>
+      <w:r>
+        <w:rPr>
+          <w:rFonts w:ascii="Arial" w:eastAsiaTheme="minorEastAsia" w:hAnsi="Arial" w:cs="Arial"/>
+          <w:color w:val="000000" w:themeColor="text1"/>
+        </w:rPr>
+        <w:t xml:space="preserve">Conclui-se que </w:t>
+      </w:r>
+      <w:r>
+        <w:rPr>
+          <w:rFonts w:ascii="Arial" w:eastAsiaTheme="minorEastAsia" w:hAnsi="Arial" w:cs="Arial"/>
+          <w:color w:val="000000" w:themeColor="text1"/>
+        </w:rPr>
+        <w:t>o</w:t>
+      </w:r>
+      <w:r>
+        <w:rPr>
+          <w:rFonts w:ascii="Arial" w:eastAsiaTheme="minorEastAsia" w:hAnsi="Arial" w:cs="Arial"/>
+          <w:color w:val="000000" w:themeColor="text1"/>
+        </w:rPr>
+        <w:t xml:space="preserve"> método</w:t>
+      </w:r>
+      <w:r>
+        <w:rPr>
+          <w:rFonts w:ascii="Arial" w:eastAsiaTheme="minorEastAsia" w:hAnsi="Arial" w:cs="Arial"/>
+          <w:color w:val="000000" w:themeColor="text1"/>
+        </w:rPr>
+        <w:t xml:space="preserve"> preditor-corretor</w:t>
+      </w:r>
+      <w:r>
+        <w:rPr>
+          <w:rFonts w:ascii="Arial" w:eastAsiaTheme="minorEastAsia" w:hAnsi="Arial" w:cs="Arial"/>
+          <w:color w:val="000000" w:themeColor="text1"/>
+        </w:rPr>
+        <w:t xml:space="preserve"> é preciso</w:t>
       </w:r>
       <w:r>
         <w:rPr>
@@ -11374,6 +12217,36 @@
       <w:color w:val="808080"/>
     </w:rPr>
   </w:style>
+  <w:style w:type="paragraph" w:styleId="Textodebalo">
+    <w:name w:val="Balloon Text"/>
+    <w:basedOn w:val="Normal"/>
+    <w:link w:val="TextodebaloChar"/>
+    <w:uiPriority w:val="99"/>
+    <w:semiHidden/>
+    <w:unhideWhenUsed/>
+    <w:rsid w:val="007B5A45"/>
+    <w:pPr>
+      <w:spacing w:after="0" w:line="240" w:lineRule="auto"/>
+    </w:pPr>
+    <w:rPr>
+      <w:rFonts w:ascii="Segoe UI" w:hAnsi="Segoe UI" w:cs="Segoe UI"/>
+      <w:sz w:val="18"/>
+      <w:szCs w:val="18"/>
+    </w:rPr>
+  </w:style>
+  <w:style w:type="character" w:customStyle="1" w:styleId="TextodebaloChar">
+    <w:name w:val="Texto de balão Char"/>
+    <w:basedOn w:val="Fontepargpadro"/>
+    <w:link w:val="Textodebalo"/>
+    <w:uiPriority w:val="99"/>
+    <w:semiHidden/>
+    <w:rsid w:val="007B5A45"/>
+    <w:rPr>
+      <w:rFonts w:ascii="Segoe UI" w:hAnsi="Segoe UI" w:cs="Segoe UI"/>
+      <w:sz w:val="18"/>
+      <w:szCs w:val="18"/>
+    </w:rPr>
+  </w:style>
 </w:styles>
 </file>
 

</xml_diff>